<commit_message>
added more functionality of redirection and adding new entry to the mysql database update delete and view is yet to be done
</commit_message>
<xml_diff>
--- a/laravel.docx
+++ b/laravel.docx
@@ -1216,14 +1216,7 @@
           <w:b/>
           <w:bCs/>
         </w:rPr>
-        <w:t>create_products_table</w:t>
-      </w:r>
-      <w:r>
-        <w:rPr>
-          <w:b/>
-          <w:bCs/>
-        </w:rPr>
-        <w:t>.php</w:t>
+        <w:t>create_products_table.php</w:t>
       </w:r>
       <w:proofErr w:type="spellEnd"/>
       <w:r>
@@ -2754,6 +2747,7 @@
         <w:rPr>
           <w:b/>
           <w:bCs/>
+          <w:noProof/>
           <w:sz w:val="30"/>
           <w:szCs w:val="27"/>
         </w:rPr>
@@ -2804,8 +2798,2658 @@
         </w:rPr>
       </w:pPr>
     </w:p>
+    <w:p>
+      <w:pPr>
+        <w:rPr>
+          <w:b/>
+          <w:bCs/>
+          <w:sz w:val="30"/>
+          <w:szCs w:val="27"/>
+        </w:rPr>
+      </w:pPr>
+      <w:r>
+        <w:rPr>
+          <w:b/>
+          <w:bCs/>
+          <w:sz w:val="30"/>
+          <w:szCs w:val="27"/>
+        </w:rPr>
+        <w:t xml:space="preserve">If we are downloading the project from </w:t>
+      </w:r>
+      <w:proofErr w:type="spellStart"/>
+      <w:r>
+        <w:rPr>
+          <w:b/>
+          <w:bCs/>
+          <w:sz w:val="30"/>
+          <w:szCs w:val="27"/>
+        </w:rPr>
+        <w:t>github</w:t>
+      </w:r>
+      <w:proofErr w:type="spellEnd"/>
+      <w:r>
+        <w:rPr>
+          <w:b/>
+          <w:bCs/>
+          <w:sz w:val="30"/>
+          <w:szCs w:val="27"/>
+        </w:rPr>
+        <w:t xml:space="preserve"> we need to create new .env file taking reference </w:t>
+      </w:r>
+      <w:proofErr w:type="gramStart"/>
+      <w:r>
+        <w:rPr>
+          <w:b/>
+          <w:bCs/>
+          <w:sz w:val="30"/>
+          <w:szCs w:val="27"/>
+        </w:rPr>
+        <w:t>to .</w:t>
+      </w:r>
+      <w:proofErr w:type="spellStart"/>
+      <w:r>
+        <w:rPr>
+          <w:b/>
+          <w:bCs/>
+          <w:sz w:val="30"/>
+          <w:szCs w:val="27"/>
+        </w:rPr>
+        <w:t>env</w:t>
+      </w:r>
+      <w:proofErr w:type="gramEnd"/>
+      <w:r>
+        <w:rPr>
+          <w:b/>
+          <w:bCs/>
+          <w:sz w:val="30"/>
+          <w:szCs w:val="27"/>
+        </w:rPr>
+        <w:t>.example</w:t>
+      </w:r>
+      <w:proofErr w:type="spellEnd"/>
+      <w:r>
+        <w:rPr>
+          <w:b/>
+          <w:bCs/>
+          <w:sz w:val="30"/>
+          <w:szCs w:val="27"/>
+        </w:rPr>
+        <w:t xml:space="preserve"> file already given and run following command in main folder</w:t>
+      </w:r>
+    </w:p>
+    <w:p>
+      <w:pPr>
+        <w:rPr>
+          <w:rFonts w:ascii="JetBrains Mono" w:hAnsi="JetBrains Mono" w:cs="JetBrains Mono"/>
+          <w:i/>
+          <w:iCs/>
+        </w:rPr>
+      </w:pPr>
+      <w:r>
+        <w:rPr>
+          <w:rFonts w:ascii="JetBrains Mono" w:hAnsi="JetBrains Mono" w:cs="JetBrains Mono"/>
+          <w:i/>
+          <w:iCs/>
+        </w:rPr>
+        <w:t xml:space="preserve">PS D:\Dashboard\miDirectarios\Web\laravelWorkshops\crud-app&gt; </w:t>
+      </w:r>
+      <w:proofErr w:type="spellStart"/>
+      <w:r>
+        <w:rPr>
+          <w:rFonts w:ascii="JetBrains Mono" w:hAnsi="JetBrains Mono" w:cs="JetBrains Mono"/>
+          <w:i/>
+          <w:iCs/>
+          <w:color w:val="FF0000"/>
+        </w:rPr>
+        <w:t>php</w:t>
+      </w:r>
+      <w:proofErr w:type="spellEnd"/>
+      <w:r>
+        <w:rPr>
+          <w:rFonts w:ascii="JetBrains Mono" w:hAnsi="JetBrains Mono" w:cs="JetBrains Mono"/>
+          <w:i/>
+          <w:iCs/>
+          <w:color w:val="FF0000"/>
+        </w:rPr>
+        <w:t xml:space="preserve"> artisan </w:t>
+      </w:r>
+      <w:proofErr w:type="spellStart"/>
+      <w:proofErr w:type="gramStart"/>
+      <w:r>
+        <w:rPr>
+          <w:rFonts w:ascii="JetBrains Mono" w:hAnsi="JetBrains Mono" w:cs="JetBrains Mono"/>
+          <w:i/>
+          <w:iCs/>
+          <w:color w:val="FF0000"/>
+        </w:rPr>
+        <w:t>key:generate</w:t>
+      </w:r>
+      <w:proofErr w:type="spellEnd"/>
+      <w:proofErr w:type="gramEnd"/>
+    </w:p>
+    <w:p>
+      <w:pPr>
+        <w:rPr>
+          <w:rFonts w:ascii="JetBrains Mono" w:hAnsi="JetBrains Mono" w:cs="JetBrains Mono"/>
+          <w:i/>
+          <w:iCs/>
+          <w:color w:val="FF0000"/>
+        </w:rPr>
+      </w:pPr>
+      <w:proofErr w:type="spellStart"/>
+      <w:r>
+        <w:rPr>
+          <w:rFonts w:ascii="JetBrains Mono" w:hAnsi="JetBrains Mono" w:cs="JetBrains Mono"/>
+          <w:i/>
+          <w:iCs/>
+          <w:color w:val="FF0000"/>
+        </w:rPr>
+        <w:t>php</w:t>
+      </w:r>
+      <w:proofErr w:type="spellEnd"/>
+      <w:r>
+        <w:rPr>
+          <w:rFonts w:ascii="JetBrains Mono" w:hAnsi="JetBrains Mono" w:cs="JetBrains Mono"/>
+          <w:i/>
+          <w:iCs/>
+          <w:color w:val="FF0000"/>
+        </w:rPr>
+        <w:t xml:space="preserve"> artisan </w:t>
+      </w:r>
+      <w:proofErr w:type="spellStart"/>
+      <w:proofErr w:type="gramStart"/>
+      <w:r>
+        <w:rPr>
+          <w:rFonts w:ascii="JetBrains Mono" w:hAnsi="JetBrains Mono" w:cs="JetBrains Mono"/>
+          <w:i/>
+          <w:iCs/>
+          <w:color w:val="FF0000"/>
+        </w:rPr>
+        <w:t>config:clear</w:t>
+      </w:r>
+      <w:proofErr w:type="spellEnd"/>
+      <w:proofErr w:type="gramEnd"/>
+    </w:p>
+    <w:p>
+      <w:pPr>
+        <w:rPr>
+          <w:rFonts w:ascii="JetBrains Mono" w:hAnsi="JetBrains Mono" w:cs="JetBrains Mono"/>
+          <w:i/>
+          <w:iCs/>
+        </w:rPr>
+      </w:pPr>
+      <w:proofErr w:type="spellStart"/>
+      <w:r>
+        <w:rPr>
+          <w:rFonts w:ascii="JetBrains Mono" w:hAnsi="JetBrains Mono" w:cs="JetBrains Mono"/>
+          <w:i/>
+          <w:iCs/>
+          <w:color w:val="FF0000"/>
+        </w:rPr>
+        <w:t>php</w:t>
+      </w:r>
+      <w:proofErr w:type="spellEnd"/>
+      <w:r>
+        <w:rPr>
+          <w:rFonts w:ascii="JetBrains Mono" w:hAnsi="JetBrains Mono" w:cs="JetBrains Mono"/>
+          <w:i/>
+          <w:iCs/>
+          <w:color w:val="FF0000"/>
+        </w:rPr>
+        <w:t xml:space="preserve"> artisan serve</w:t>
+      </w:r>
+    </w:p>
+    <w:p>
+      <w:pPr>
+        <w:pStyle w:val="Heading1"/>
+      </w:pPr>
+      <w:r>
+        <w:lastRenderedPageBreak/>
+        <w:t>MVCR once again</w:t>
+      </w:r>
+    </w:p>
+    <w:p>
+      <w:pPr>
+        <w:rPr>
+          <w:b/>
+          <w:bCs/>
+          <w:sz w:val="28"/>
+          <w:szCs w:val="22"/>
+        </w:rPr>
+      </w:pPr>
+      <w:r>
+        <w:rPr>
+          <w:b/>
+          <w:bCs/>
+          <w:sz w:val="28"/>
+          <w:szCs w:val="22"/>
+        </w:rPr>
+        <w:t>Step1: create file in /views/products/</w:t>
+      </w:r>
+      <w:proofErr w:type="spellStart"/>
+      <w:r>
+        <w:rPr>
+          <w:b/>
+          <w:bCs/>
+          <w:sz w:val="28"/>
+          <w:szCs w:val="22"/>
+        </w:rPr>
+        <w:t>create.blade.php</w:t>
+      </w:r>
+      <w:proofErr w:type="spellEnd"/>
+    </w:p>
+    <w:p>
+      <w:pPr>
+        <w:rPr>
+          <w:rFonts w:ascii="JetBrains Mono" w:hAnsi="JetBrains Mono" w:cs="JetBrains Mono"/>
+        </w:rPr>
+      </w:pPr>
+      <w:r>
+        <w:rPr>
+          <w:rFonts w:ascii="JetBrains Mono" w:hAnsi="JetBrains Mono" w:cs="JetBrains Mono"/>
+        </w:rPr>
+        <w:t>&lt;!DOCTYPE html&gt;</w:t>
+      </w:r>
+    </w:p>
+    <w:p>
+      <w:pPr>
+        <w:rPr>
+          <w:rFonts w:ascii="JetBrains Mono" w:hAnsi="JetBrains Mono" w:cs="JetBrains Mono"/>
+        </w:rPr>
+      </w:pPr>
+      <w:r>
+        <w:rPr>
+          <w:rFonts w:ascii="JetBrains Mono" w:hAnsi="JetBrains Mono" w:cs="JetBrains Mono"/>
+        </w:rPr>
+        <w:t>&lt;html lang="</w:t>
+      </w:r>
+      <w:proofErr w:type="spellStart"/>
+      <w:r>
+        <w:rPr>
+          <w:rFonts w:ascii="JetBrains Mono" w:hAnsi="JetBrains Mono" w:cs="JetBrains Mono"/>
+        </w:rPr>
+        <w:t>en</w:t>
+      </w:r>
+      <w:proofErr w:type="spellEnd"/>
+      <w:r>
+        <w:rPr>
+          <w:rFonts w:ascii="JetBrains Mono" w:hAnsi="JetBrains Mono" w:cs="JetBrains Mono"/>
+        </w:rPr>
+        <w:t>"&gt;</w:t>
+      </w:r>
+    </w:p>
+    <w:p>
+      <w:pPr>
+        <w:rPr>
+          <w:rFonts w:ascii="JetBrains Mono" w:hAnsi="JetBrains Mono" w:cs="JetBrains Mono"/>
+        </w:rPr>
+      </w:pPr>
+      <w:r>
+        <w:rPr>
+          <w:rFonts w:ascii="JetBrains Mono" w:hAnsi="JetBrains Mono" w:cs="JetBrains Mono"/>
+        </w:rPr>
+        <w:t>&lt;head&gt;</w:t>
+      </w:r>
+    </w:p>
+    <w:p>
+      <w:pPr>
+        <w:rPr>
+          <w:rFonts w:ascii="JetBrains Mono" w:hAnsi="JetBrains Mono" w:cs="JetBrains Mono"/>
+        </w:rPr>
+      </w:pPr>
+      <w:r>
+        <w:rPr>
+          <w:rFonts w:ascii="JetBrains Mono" w:hAnsi="JetBrains Mono" w:cs="JetBrains Mono"/>
+        </w:rPr>
+        <w:t>    &lt;meta charset="UTF-8"&gt;</w:t>
+      </w:r>
+    </w:p>
+    <w:p>
+      <w:pPr>
+        <w:rPr>
+          <w:rFonts w:ascii="JetBrains Mono" w:hAnsi="JetBrains Mono" w:cs="JetBrains Mono"/>
+        </w:rPr>
+      </w:pPr>
+      <w:r>
+        <w:rPr>
+          <w:rFonts w:ascii="JetBrains Mono" w:hAnsi="JetBrains Mono" w:cs="JetBrains Mono"/>
+        </w:rPr>
+        <w:t>    &lt;meta name="viewport" content="width=`device-width`, initial-scale=1.0"&gt;</w:t>
+      </w:r>
+    </w:p>
+    <w:p>
+      <w:pPr>
+        <w:rPr>
+          <w:rFonts w:ascii="JetBrains Mono" w:hAnsi="JetBrains Mono" w:cs="JetBrains Mono"/>
+        </w:rPr>
+      </w:pPr>
+      <w:r>
+        <w:rPr>
+          <w:rFonts w:ascii="JetBrains Mono" w:hAnsi="JetBrains Mono" w:cs="JetBrains Mono"/>
+        </w:rPr>
+        <w:t>    &lt;title&gt;Document&lt;/title&gt;</w:t>
+      </w:r>
+    </w:p>
+    <w:p>
+      <w:pPr>
+        <w:rPr>
+          <w:rFonts w:ascii="JetBrains Mono" w:hAnsi="JetBrains Mono" w:cs="JetBrains Mono"/>
+        </w:rPr>
+      </w:pPr>
+      <w:r>
+        <w:rPr>
+          <w:rFonts w:ascii="JetBrains Mono" w:hAnsi="JetBrains Mono" w:cs="JetBrains Mono"/>
+        </w:rPr>
+        <w:t>&lt;/head&gt;</w:t>
+      </w:r>
+    </w:p>
+    <w:p>
+      <w:pPr>
+        <w:rPr>
+          <w:rFonts w:ascii="JetBrains Mono" w:hAnsi="JetBrains Mono" w:cs="JetBrains Mono"/>
+        </w:rPr>
+      </w:pPr>
+      <w:r>
+        <w:rPr>
+          <w:rFonts w:ascii="JetBrains Mono" w:hAnsi="JetBrains Mono" w:cs="JetBrains Mono"/>
+        </w:rPr>
+        <w:t>&lt;body&gt;</w:t>
+      </w:r>
+    </w:p>
+    <w:p>
+      <w:pPr>
+        <w:rPr>
+          <w:rFonts w:ascii="JetBrains Mono" w:hAnsi="JetBrains Mono" w:cs="JetBrains Mono"/>
+        </w:rPr>
+      </w:pPr>
+      <w:r>
+        <w:rPr>
+          <w:rFonts w:ascii="JetBrains Mono" w:hAnsi="JetBrains Mono" w:cs="JetBrains Mono"/>
+        </w:rPr>
+        <w:t>    &lt;h1&gt;create a product&lt;/h1&gt;</w:t>
+      </w:r>
+    </w:p>
+    <w:p>
+      <w:pPr>
+        <w:rPr>
+          <w:rFonts w:ascii="JetBrains Mono" w:hAnsi="JetBrains Mono" w:cs="JetBrains Mono"/>
+        </w:rPr>
+      </w:pPr>
+      <w:r>
+        <w:rPr>
+          <w:rFonts w:ascii="JetBrains Mono" w:hAnsi="JetBrains Mono" w:cs="JetBrains Mono"/>
+        </w:rPr>
+        <w:t>&lt;/body&gt;</w:t>
+      </w:r>
+    </w:p>
+    <w:p>
+      <w:pPr>
+        <w:rPr>
+          <w:rFonts w:ascii="JetBrains Mono" w:hAnsi="JetBrains Mono" w:cs="JetBrains Mono"/>
+        </w:rPr>
+      </w:pPr>
+      <w:r>
+        <w:rPr>
+          <w:rFonts w:ascii="JetBrains Mono" w:hAnsi="JetBrains Mono" w:cs="JetBrains Mono"/>
+        </w:rPr>
+        <w:t>&lt;/html&gt;</w:t>
+      </w:r>
+    </w:p>
+    <w:p>
+      <w:pPr>
+        <w:rPr>
+          <w:rFonts w:ascii="JetBrains Mono" w:hAnsi="JetBrains Mono" w:cs="JetBrains Mono"/>
+        </w:rPr>
+      </w:pPr>
+    </w:p>
+    <w:p>
+      <w:pPr>
+        <w:rPr>
+          <w:b/>
+          <w:bCs/>
+          <w:sz w:val="28"/>
+          <w:szCs w:val="22"/>
+        </w:rPr>
+      </w:pPr>
+      <w:r>
+        <w:rPr>
+          <w:b/>
+          <w:bCs/>
+          <w:sz w:val="28"/>
+          <w:szCs w:val="22"/>
+        </w:rPr>
+        <w:t>Step 2; controller to pass control to view</w:t>
+      </w:r>
+    </w:p>
+    <w:p>
+      <w:pPr>
+        <w:rPr>
+          <w:rFonts w:ascii="JetBrains Mono" w:hAnsi="JetBrains Mono" w:cs="JetBrains Mono"/>
+        </w:rPr>
+      </w:pPr>
+      <w:r>
+        <w:rPr>
+          <w:rFonts w:ascii="JetBrains Mono" w:hAnsi="JetBrains Mono" w:cs="JetBrains Mono"/>
+        </w:rPr>
+        <w:t xml:space="preserve"> public function </w:t>
+      </w:r>
+      <w:proofErr w:type="gramStart"/>
+      <w:r>
+        <w:rPr>
+          <w:rFonts w:ascii="JetBrains Mono" w:hAnsi="JetBrains Mono" w:cs="JetBrains Mono"/>
+        </w:rPr>
+        <w:t>create(</w:t>
+      </w:r>
+      <w:proofErr w:type="gramEnd"/>
+      <w:r>
+        <w:rPr>
+          <w:rFonts w:ascii="JetBrains Mono" w:hAnsi="JetBrains Mono" w:cs="JetBrains Mono"/>
+        </w:rPr>
+        <w:t>){</w:t>
+      </w:r>
+    </w:p>
+    <w:p>
+      <w:pPr>
+        <w:rPr>
+          <w:rFonts w:ascii="JetBrains Mono" w:hAnsi="JetBrains Mono" w:cs="JetBrains Mono"/>
+        </w:rPr>
+      </w:pPr>
+      <w:r>
+        <w:rPr>
+          <w:rFonts w:ascii="JetBrains Mono" w:hAnsi="JetBrains Mono" w:cs="JetBrains Mono"/>
+        </w:rPr>
+        <w:t>        return view('</w:t>
+      </w:r>
+      <w:proofErr w:type="spellStart"/>
+      <w:proofErr w:type="gramStart"/>
+      <w:r>
+        <w:rPr>
+          <w:rFonts w:ascii="JetBrains Mono" w:hAnsi="JetBrains Mono" w:cs="JetBrains Mono"/>
+        </w:rPr>
+        <w:t>products.create</w:t>
+      </w:r>
+      <w:proofErr w:type="spellEnd"/>
+      <w:proofErr w:type="gramEnd"/>
+      <w:r>
+        <w:rPr>
+          <w:rFonts w:ascii="JetBrains Mono" w:hAnsi="JetBrains Mono" w:cs="JetBrains Mono"/>
+        </w:rPr>
+        <w:t>');</w:t>
+      </w:r>
+    </w:p>
+    <w:p>
+      <w:pPr>
+        <w:rPr>
+          <w:rFonts w:ascii="JetBrains Mono" w:hAnsi="JetBrains Mono" w:cs="JetBrains Mono"/>
+        </w:rPr>
+      </w:pPr>
+      <w:r>
+        <w:rPr>
+          <w:rFonts w:ascii="JetBrains Mono" w:hAnsi="JetBrains Mono" w:cs="JetBrains Mono"/>
+        </w:rPr>
+        <w:t>    }</w:t>
+      </w:r>
+    </w:p>
+    <w:p>
+      <w:pPr>
+        <w:rPr>
+          <w:rFonts w:ascii="JetBrains Mono" w:hAnsi="JetBrains Mono" w:cs="JetBrains Mono"/>
+        </w:rPr>
+      </w:pPr>
+    </w:p>
+    <w:p>
+      <w:pPr>
+        <w:rPr>
+          <w:b/>
+          <w:bCs/>
+          <w:sz w:val="28"/>
+          <w:szCs w:val="22"/>
+        </w:rPr>
+      </w:pPr>
+      <w:r>
+        <w:rPr>
+          <w:b/>
+          <w:bCs/>
+          <w:sz w:val="28"/>
+          <w:szCs w:val="22"/>
+        </w:rPr>
+        <w:t xml:space="preserve">Step </w:t>
+      </w:r>
+      <w:r>
+        <w:rPr>
+          <w:b/>
+          <w:bCs/>
+          <w:sz w:val="28"/>
+          <w:szCs w:val="22"/>
+        </w:rPr>
+        <w:t>3</w:t>
+      </w:r>
+      <w:r>
+        <w:rPr>
+          <w:b/>
+          <w:bCs/>
+          <w:sz w:val="28"/>
+          <w:szCs w:val="22"/>
+        </w:rPr>
+        <w:t>: route to hit to invoke that controller</w:t>
+      </w:r>
+    </w:p>
+    <w:p>
+      <w:pPr>
+        <w:rPr>
+          <w:rFonts w:ascii="JetBrains Mono" w:hAnsi="JetBrains Mono" w:cs="JetBrains Mono"/>
+        </w:rPr>
+      </w:pPr>
+      <w:proofErr w:type="gramStart"/>
+      <w:r>
+        <w:rPr>
+          <w:rFonts w:ascii="JetBrains Mono" w:hAnsi="JetBrains Mono" w:cs="JetBrains Mono"/>
+        </w:rPr>
+        <w:t>Route::</w:t>
+      </w:r>
+      <w:proofErr w:type="gramEnd"/>
+      <w:r>
+        <w:rPr>
+          <w:rFonts w:ascii="JetBrains Mono" w:hAnsi="JetBrains Mono" w:cs="JetBrains Mono"/>
+        </w:rPr>
+        <w:t>get('/product/create', [</w:t>
+      </w:r>
+      <w:proofErr w:type="spellStart"/>
+      <w:r>
+        <w:rPr>
+          <w:rFonts w:ascii="JetBrains Mono" w:hAnsi="JetBrains Mono" w:cs="JetBrains Mono"/>
+        </w:rPr>
+        <w:t>ProductController</w:t>
+      </w:r>
+      <w:proofErr w:type="spellEnd"/>
+      <w:r>
+        <w:rPr>
+          <w:rFonts w:ascii="JetBrains Mono" w:hAnsi="JetBrains Mono" w:cs="JetBrains Mono"/>
+        </w:rPr>
+        <w:t>::class, 'create'])-&gt;name('</w:t>
+      </w:r>
+      <w:proofErr w:type="spellStart"/>
+      <w:r>
+        <w:rPr>
+          <w:rFonts w:ascii="JetBrains Mono" w:hAnsi="JetBrains Mono" w:cs="JetBrains Mono"/>
+        </w:rPr>
+        <w:t>products.create</w:t>
+      </w:r>
+      <w:proofErr w:type="spellEnd"/>
+      <w:r>
+        <w:rPr>
+          <w:rFonts w:ascii="JetBrains Mono" w:hAnsi="JetBrains Mono" w:cs="JetBrains Mono"/>
+        </w:rPr>
+        <w:t>');</w:t>
+      </w:r>
+    </w:p>
+    <w:p>
+      <w:pPr>
+        <w:rPr>
+          <w:rFonts w:ascii="JetBrains Mono" w:hAnsi="JetBrains Mono" w:cs="JetBrains Mono"/>
+        </w:rPr>
+      </w:pPr>
+    </w:p>
+    <w:p>
+      <w:pPr>
+        <w:rPr>
+          <w:rFonts w:ascii="JetBrains Mono" w:hAnsi="JetBrains Mono" w:cs="JetBrains Mono"/>
+        </w:rPr>
+      </w:pPr>
+      <w:r>
+        <w:rPr>
+          <w:rFonts w:ascii="JetBrains Mono" w:hAnsi="JetBrains Mono" w:cs="JetBrains Mono"/>
+        </w:rPr>
+        <w:br w:type="page"/>
+      </w:r>
+    </w:p>
+    <w:p>
+      <w:pPr>
+        <w:pStyle w:val="Heading1"/>
+      </w:pPr>
+      <w:r>
+        <w:lastRenderedPageBreak/>
+        <w:t xml:space="preserve">Finalized code to create new entry in the database using </w:t>
+      </w:r>
+      <w:proofErr w:type="spellStart"/>
+      <w:r>
+        <w:t>laravel</w:t>
+      </w:r>
+      <w:proofErr w:type="spellEnd"/>
+    </w:p>
+    <w:p/>
+    <w:p>
+      <w:pPr>
+        <w:rPr>
+          <w:b/>
+          <w:bCs/>
+          <w:sz w:val="32"/>
+          <w:szCs w:val="24"/>
+        </w:rPr>
+      </w:pPr>
+      <w:proofErr w:type="spellStart"/>
+      <w:r>
+        <w:rPr>
+          <w:b/>
+          <w:bCs/>
+          <w:sz w:val="32"/>
+          <w:szCs w:val="24"/>
+        </w:rPr>
+        <w:t>Web.php</w:t>
+      </w:r>
+      <w:proofErr w:type="spellEnd"/>
+      <w:r>
+        <w:rPr>
+          <w:b/>
+          <w:bCs/>
+          <w:sz w:val="32"/>
+          <w:szCs w:val="24"/>
+        </w:rPr>
+        <w:t>(route)</w:t>
+      </w:r>
+    </w:p>
+    <w:p>
+      <w:pPr>
+        <w:ind w:left="720"/>
+        <w:rPr>
+          <w:rFonts w:ascii="JetBrains Mono" w:hAnsi="JetBrains Mono" w:cs="JetBrains Mono"/>
+        </w:rPr>
+      </w:pPr>
+      <w:r>
+        <w:rPr>
+          <w:rFonts w:ascii="JetBrains Mono" w:hAnsi="JetBrains Mono" w:cs="JetBrains Mono"/>
+        </w:rPr>
+        <w:t>&lt;?</w:t>
+      </w:r>
+      <w:proofErr w:type="spellStart"/>
+      <w:r>
+        <w:rPr>
+          <w:rFonts w:ascii="JetBrains Mono" w:hAnsi="JetBrains Mono" w:cs="JetBrains Mono"/>
+        </w:rPr>
+        <w:t>php</w:t>
+      </w:r>
+      <w:proofErr w:type="spellEnd"/>
+    </w:p>
+    <w:p>
+      <w:pPr>
+        <w:ind w:left="720"/>
+        <w:rPr>
+          <w:rFonts w:ascii="JetBrains Mono" w:hAnsi="JetBrains Mono" w:cs="JetBrains Mono"/>
+        </w:rPr>
+      </w:pPr>
+    </w:p>
+    <w:p>
+      <w:pPr>
+        <w:ind w:left="720"/>
+        <w:rPr>
+          <w:rFonts w:ascii="JetBrains Mono" w:hAnsi="JetBrains Mono" w:cs="JetBrains Mono"/>
+        </w:rPr>
+      </w:pPr>
+      <w:r>
+        <w:rPr>
+          <w:rFonts w:ascii="JetBrains Mono" w:hAnsi="JetBrains Mono" w:cs="JetBrains Mono"/>
+        </w:rPr>
+        <w:t>use Illuminate\Support\Facades\Route;</w:t>
+      </w:r>
+    </w:p>
+    <w:p>
+      <w:pPr>
+        <w:ind w:left="720"/>
+        <w:rPr>
+          <w:rFonts w:ascii="JetBrains Mono" w:hAnsi="JetBrains Mono" w:cs="JetBrains Mono"/>
+        </w:rPr>
+      </w:pPr>
+      <w:r>
+        <w:rPr>
+          <w:rFonts w:ascii="JetBrains Mono" w:hAnsi="JetBrains Mono" w:cs="JetBrains Mono"/>
+        </w:rPr>
+        <w:t>use App\Http\Controllers\</w:t>
+      </w:r>
+      <w:proofErr w:type="spellStart"/>
+      <w:r>
+        <w:rPr>
+          <w:rFonts w:ascii="JetBrains Mono" w:hAnsi="JetBrains Mono" w:cs="JetBrains Mono"/>
+        </w:rPr>
+        <w:t>ProductController</w:t>
+      </w:r>
+      <w:proofErr w:type="spellEnd"/>
+      <w:r>
+        <w:rPr>
+          <w:rFonts w:ascii="JetBrains Mono" w:hAnsi="JetBrains Mono" w:cs="JetBrains Mono"/>
+        </w:rPr>
+        <w:t>;</w:t>
+      </w:r>
+    </w:p>
+    <w:p>
+      <w:pPr>
+        <w:ind w:left="720"/>
+        <w:rPr>
+          <w:rFonts w:ascii="JetBrains Mono" w:hAnsi="JetBrains Mono" w:cs="JetBrains Mono"/>
+        </w:rPr>
+      </w:pPr>
+      <w:proofErr w:type="gramStart"/>
+      <w:r>
+        <w:rPr>
+          <w:rFonts w:ascii="JetBrains Mono" w:hAnsi="JetBrains Mono" w:cs="JetBrains Mono"/>
+        </w:rPr>
+        <w:t>Route::</w:t>
+      </w:r>
+      <w:proofErr w:type="gramEnd"/>
+      <w:r>
+        <w:rPr>
+          <w:rFonts w:ascii="JetBrains Mono" w:hAnsi="JetBrains Mono" w:cs="JetBrains Mono"/>
+        </w:rPr>
+        <w:t>get('/', function () {</w:t>
+      </w:r>
+    </w:p>
+    <w:p>
+      <w:pPr>
+        <w:ind w:left="720"/>
+        <w:rPr>
+          <w:rFonts w:ascii="JetBrains Mono" w:hAnsi="JetBrains Mono" w:cs="JetBrains Mono"/>
+        </w:rPr>
+      </w:pPr>
+      <w:r>
+        <w:rPr>
+          <w:rFonts w:ascii="JetBrains Mono" w:hAnsi="JetBrains Mono" w:cs="JetBrains Mono"/>
+        </w:rPr>
+        <w:t>    return view('welcome');</w:t>
+      </w:r>
+    </w:p>
+    <w:p>
+      <w:pPr>
+        <w:ind w:left="720"/>
+        <w:rPr>
+          <w:rFonts w:ascii="JetBrains Mono" w:hAnsi="JetBrains Mono" w:cs="JetBrains Mono"/>
+        </w:rPr>
+      </w:pPr>
+      <w:r>
+        <w:rPr>
+          <w:rFonts w:ascii="JetBrains Mono" w:hAnsi="JetBrains Mono" w:cs="JetBrains Mono"/>
+        </w:rPr>
+        <w:t>});</w:t>
+      </w:r>
+    </w:p>
+    <w:p>
+      <w:pPr>
+        <w:ind w:left="720"/>
+        <w:rPr>
+          <w:rFonts w:ascii="JetBrains Mono" w:hAnsi="JetBrains Mono" w:cs="JetBrains Mono"/>
+        </w:rPr>
+      </w:pPr>
+    </w:p>
+    <w:p>
+      <w:pPr>
+        <w:ind w:left="720"/>
+        <w:rPr>
+          <w:rFonts w:ascii="JetBrains Mono" w:hAnsi="JetBrains Mono" w:cs="JetBrains Mono"/>
+        </w:rPr>
+      </w:pPr>
+      <w:r>
+        <w:rPr>
+          <w:rFonts w:ascii="JetBrains Mono" w:hAnsi="JetBrains Mono" w:cs="JetBrains Mono"/>
+        </w:rPr>
+        <w:t>//the get request on /product endpoint  </w:t>
+      </w:r>
+    </w:p>
+    <w:p>
+      <w:pPr>
+        <w:ind w:left="720"/>
+        <w:rPr>
+          <w:rFonts w:ascii="JetBrains Mono" w:hAnsi="JetBrains Mono" w:cs="JetBrains Mono"/>
+        </w:rPr>
+      </w:pPr>
+      <w:r>
+        <w:rPr>
+          <w:rFonts w:ascii="JetBrains Mono" w:hAnsi="JetBrains Mono" w:cs="JetBrains Mono"/>
+        </w:rPr>
+        <w:t xml:space="preserve">//parameter 2: </w:t>
+      </w:r>
+      <w:proofErr w:type="spellStart"/>
+      <w:r>
+        <w:rPr>
+          <w:rFonts w:ascii="JetBrains Mono" w:hAnsi="JetBrains Mono" w:cs="JetBrains Mono"/>
+        </w:rPr>
+        <w:t>loscation</w:t>
+      </w:r>
+      <w:proofErr w:type="spellEnd"/>
+      <w:r>
+        <w:rPr>
+          <w:rFonts w:ascii="JetBrains Mono" w:hAnsi="JetBrains Mono" w:cs="JetBrains Mono"/>
+        </w:rPr>
+        <w:t xml:space="preserve"> of controller</w:t>
+      </w:r>
+    </w:p>
+    <w:p>
+      <w:pPr>
+        <w:ind w:left="720"/>
+        <w:rPr>
+          <w:rFonts w:ascii="JetBrains Mono" w:hAnsi="JetBrains Mono" w:cs="JetBrains Mono"/>
+        </w:rPr>
+      </w:pPr>
+      <w:r>
+        <w:rPr>
+          <w:rFonts w:ascii="JetBrains Mono" w:hAnsi="JetBrains Mono" w:cs="JetBrains Mono"/>
+        </w:rPr>
+        <w:t>//function name of the controller</w:t>
+      </w:r>
+    </w:p>
+    <w:p>
+      <w:pPr>
+        <w:ind w:left="720"/>
+        <w:rPr>
+          <w:rFonts w:ascii="JetBrains Mono" w:hAnsi="JetBrains Mono" w:cs="JetBrains Mono"/>
+        </w:rPr>
+      </w:pPr>
+      <w:r>
+        <w:rPr>
+          <w:rFonts w:ascii="JetBrains Mono" w:hAnsi="JetBrains Mono" w:cs="JetBrains Mono"/>
+        </w:rPr>
+        <w:t>// with name of the route we specify only name of that route</w:t>
+      </w:r>
+    </w:p>
+    <w:p>
+      <w:pPr>
+        <w:ind w:left="720"/>
+        <w:rPr>
+          <w:rFonts w:ascii="JetBrains Mono" w:hAnsi="JetBrains Mono" w:cs="JetBrains Mono"/>
+        </w:rPr>
+      </w:pPr>
+      <w:proofErr w:type="gramStart"/>
+      <w:r>
+        <w:rPr>
+          <w:rFonts w:ascii="JetBrains Mono" w:hAnsi="JetBrains Mono" w:cs="JetBrains Mono"/>
+        </w:rPr>
+        <w:t>Route::</w:t>
+      </w:r>
+      <w:proofErr w:type="gramEnd"/>
+      <w:r>
+        <w:rPr>
+          <w:rFonts w:ascii="JetBrains Mono" w:hAnsi="JetBrains Mono" w:cs="JetBrains Mono"/>
+        </w:rPr>
+        <w:t>get('/product', [</w:t>
+      </w:r>
+      <w:proofErr w:type="spellStart"/>
+      <w:r>
+        <w:rPr>
+          <w:rFonts w:ascii="JetBrains Mono" w:hAnsi="JetBrains Mono" w:cs="JetBrains Mono"/>
+        </w:rPr>
+        <w:t>ProductController</w:t>
+      </w:r>
+      <w:proofErr w:type="spellEnd"/>
+      <w:r>
+        <w:rPr>
+          <w:rFonts w:ascii="JetBrains Mono" w:hAnsi="JetBrains Mono" w:cs="JetBrains Mono"/>
+        </w:rPr>
+        <w:t>::class, 'index'])-&gt;name('</w:t>
+      </w:r>
+      <w:proofErr w:type="spellStart"/>
+      <w:r>
+        <w:rPr>
+          <w:rFonts w:ascii="JetBrains Mono" w:hAnsi="JetBrains Mono" w:cs="JetBrains Mono"/>
+        </w:rPr>
+        <w:t>products.index</w:t>
+      </w:r>
+      <w:proofErr w:type="spellEnd"/>
+      <w:r>
+        <w:rPr>
+          <w:rFonts w:ascii="JetBrains Mono" w:hAnsi="JetBrains Mono" w:cs="JetBrains Mono"/>
+        </w:rPr>
+        <w:t>');</w:t>
+      </w:r>
+    </w:p>
+    <w:p>
+      <w:pPr>
+        <w:ind w:left="720"/>
+        <w:rPr>
+          <w:rFonts w:ascii="JetBrains Mono" w:hAnsi="JetBrains Mono" w:cs="JetBrains Mono"/>
+        </w:rPr>
+      </w:pPr>
+      <w:proofErr w:type="gramStart"/>
+      <w:r>
+        <w:rPr>
+          <w:rFonts w:ascii="JetBrains Mono" w:hAnsi="JetBrains Mono" w:cs="JetBrains Mono"/>
+        </w:rPr>
+        <w:t>Route::</w:t>
+      </w:r>
+      <w:proofErr w:type="gramEnd"/>
+      <w:r>
+        <w:rPr>
+          <w:rFonts w:ascii="JetBrains Mono" w:hAnsi="JetBrains Mono" w:cs="JetBrains Mono"/>
+        </w:rPr>
+        <w:t>get('/product/create', [</w:t>
+      </w:r>
+      <w:proofErr w:type="spellStart"/>
+      <w:r>
+        <w:rPr>
+          <w:rFonts w:ascii="JetBrains Mono" w:hAnsi="JetBrains Mono" w:cs="JetBrains Mono"/>
+        </w:rPr>
+        <w:t>ProductController</w:t>
+      </w:r>
+      <w:proofErr w:type="spellEnd"/>
+      <w:r>
+        <w:rPr>
+          <w:rFonts w:ascii="JetBrains Mono" w:hAnsi="JetBrains Mono" w:cs="JetBrains Mono"/>
+        </w:rPr>
+        <w:t>::class, 'create'])-&gt;name('</w:t>
+      </w:r>
+      <w:proofErr w:type="spellStart"/>
+      <w:r>
+        <w:rPr>
+          <w:rFonts w:ascii="JetBrains Mono" w:hAnsi="JetBrains Mono" w:cs="JetBrains Mono"/>
+        </w:rPr>
+        <w:t>products.create</w:t>
+      </w:r>
+      <w:proofErr w:type="spellEnd"/>
+      <w:r>
+        <w:rPr>
+          <w:rFonts w:ascii="JetBrains Mono" w:hAnsi="JetBrains Mono" w:cs="JetBrains Mono"/>
+        </w:rPr>
+        <w:t>');</w:t>
+      </w:r>
+    </w:p>
+    <w:p>
+      <w:pPr>
+        <w:ind w:left="720"/>
+        <w:rPr>
+          <w:rFonts w:ascii="JetBrains Mono" w:hAnsi="JetBrains Mono" w:cs="JetBrains Mono"/>
+        </w:rPr>
+      </w:pPr>
+      <w:proofErr w:type="gramStart"/>
+      <w:r>
+        <w:rPr>
+          <w:rFonts w:ascii="JetBrains Mono" w:hAnsi="JetBrains Mono" w:cs="JetBrains Mono"/>
+        </w:rPr>
+        <w:t>Route::</w:t>
+      </w:r>
+      <w:proofErr w:type="gramEnd"/>
+      <w:r>
+        <w:rPr>
+          <w:rFonts w:ascii="JetBrains Mono" w:hAnsi="JetBrains Mono" w:cs="JetBrains Mono"/>
+        </w:rPr>
+        <w:t>post('/product', [</w:t>
+      </w:r>
+      <w:proofErr w:type="spellStart"/>
+      <w:r>
+        <w:rPr>
+          <w:rFonts w:ascii="JetBrains Mono" w:hAnsi="JetBrains Mono" w:cs="JetBrains Mono"/>
+        </w:rPr>
+        <w:t>ProductController</w:t>
+      </w:r>
+      <w:proofErr w:type="spellEnd"/>
+      <w:r>
+        <w:rPr>
+          <w:rFonts w:ascii="JetBrains Mono" w:hAnsi="JetBrains Mono" w:cs="JetBrains Mono"/>
+        </w:rPr>
+        <w:t>::class, 'store'])-&gt;name('</w:t>
+      </w:r>
+      <w:proofErr w:type="spellStart"/>
+      <w:r>
+        <w:rPr>
+          <w:rFonts w:ascii="JetBrains Mono" w:hAnsi="JetBrains Mono" w:cs="JetBrains Mono"/>
+        </w:rPr>
+        <w:t>products.store</w:t>
+      </w:r>
+      <w:proofErr w:type="spellEnd"/>
+      <w:r>
+        <w:rPr>
+          <w:rFonts w:ascii="JetBrains Mono" w:hAnsi="JetBrains Mono" w:cs="JetBrains Mono"/>
+        </w:rPr>
+        <w:t>');</w:t>
+      </w:r>
+    </w:p>
+    <w:p>
+      <w:pPr>
+        <w:rPr>
+          <w:rFonts w:ascii="JetBrains Mono" w:hAnsi="JetBrains Mono" w:cs="JetBrains Mono"/>
+        </w:rPr>
+      </w:pPr>
+    </w:p>
+    <w:p>
+      <w:pPr>
+        <w:rPr>
+          <w:b/>
+          <w:bCs/>
+          <w:sz w:val="32"/>
+          <w:szCs w:val="24"/>
+        </w:rPr>
+      </w:pPr>
+      <w:proofErr w:type="spellStart"/>
+      <w:r>
+        <w:rPr>
+          <w:b/>
+          <w:bCs/>
+          <w:sz w:val="32"/>
+          <w:szCs w:val="24"/>
+        </w:rPr>
+        <w:t>Product.php</w:t>
+      </w:r>
+      <w:proofErr w:type="spellEnd"/>
+      <w:r>
+        <w:rPr>
+          <w:b/>
+          <w:bCs/>
+          <w:sz w:val="32"/>
+          <w:szCs w:val="24"/>
+        </w:rPr>
+        <w:t>(model)</w:t>
+      </w:r>
+    </w:p>
+    <w:p>
+      <w:pPr>
+        <w:ind w:left="720"/>
+        <w:rPr>
+          <w:rFonts w:ascii="JetBrains Mono" w:hAnsi="JetBrains Mono" w:cs="JetBrains Mono"/>
+        </w:rPr>
+      </w:pPr>
+      <w:r>
+        <w:rPr>
+          <w:rFonts w:ascii="JetBrains Mono" w:hAnsi="JetBrains Mono" w:cs="JetBrains Mono"/>
+        </w:rPr>
+        <w:t>&lt;?</w:t>
+      </w:r>
+      <w:proofErr w:type="spellStart"/>
+      <w:r>
+        <w:rPr>
+          <w:rFonts w:ascii="JetBrains Mono" w:hAnsi="JetBrains Mono" w:cs="JetBrains Mono"/>
+        </w:rPr>
+        <w:t>php</w:t>
+      </w:r>
+      <w:proofErr w:type="spellEnd"/>
+    </w:p>
+    <w:p>
+      <w:pPr>
+        <w:ind w:left="720"/>
+        <w:rPr>
+          <w:rFonts w:ascii="JetBrains Mono" w:hAnsi="JetBrains Mono" w:cs="JetBrains Mono"/>
+        </w:rPr>
+      </w:pPr>
+    </w:p>
+    <w:p>
+      <w:pPr>
+        <w:ind w:left="720"/>
+        <w:rPr>
+          <w:rFonts w:ascii="JetBrains Mono" w:hAnsi="JetBrains Mono" w:cs="JetBrains Mono"/>
+        </w:rPr>
+      </w:pPr>
+      <w:r>
+        <w:rPr>
+          <w:rFonts w:ascii="JetBrains Mono" w:hAnsi="JetBrains Mono" w:cs="JetBrains Mono"/>
+        </w:rPr>
+        <w:lastRenderedPageBreak/>
+        <w:t>namespace App\Models;</w:t>
+      </w:r>
+    </w:p>
+    <w:p>
+      <w:pPr>
+        <w:ind w:left="720"/>
+        <w:rPr>
+          <w:rFonts w:ascii="JetBrains Mono" w:hAnsi="JetBrains Mono" w:cs="JetBrains Mono"/>
+        </w:rPr>
+      </w:pPr>
+    </w:p>
+    <w:p>
+      <w:pPr>
+        <w:ind w:left="720"/>
+        <w:rPr>
+          <w:rFonts w:ascii="JetBrains Mono" w:hAnsi="JetBrains Mono" w:cs="JetBrains Mono"/>
+        </w:rPr>
+      </w:pPr>
+      <w:r>
+        <w:rPr>
+          <w:rFonts w:ascii="JetBrains Mono" w:hAnsi="JetBrains Mono" w:cs="JetBrains Mono"/>
+        </w:rPr>
+        <w:t>use Illuminate\Database\Eloquent\Model;</w:t>
+      </w:r>
+    </w:p>
+    <w:p>
+      <w:pPr>
+        <w:ind w:left="720"/>
+        <w:rPr>
+          <w:rFonts w:ascii="JetBrains Mono" w:hAnsi="JetBrains Mono" w:cs="JetBrains Mono"/>
+        </w:rPr>
+      </w:pPr>
+    </w:p>
+    <w:p>
+      <w:pPr>
+        <w:ind w:left="720"/>
+        <w:rPr>
+          <w:rFonts w:ascii="JetBrains Mono" w:hAnsi="JetBrains Mono" w:cs="JetBrains Mono"/>
+        </w:rPr>
+      </w:pPr>
+      <w:r>
+        <w:rPr>
+          <w:rFonts w:ascii="JetBrains Mono" w:hAnsi="JetBrains Mono" w:cs="JetBrains Mono"/>
+        </w:rPr>
+        <w:t>class Product extends Model</w:t>
+      </w:r>
+    </w:p>
+    <w:p>
+      <w:pPr>
+        <w:ind w:left="720"/>
+        <w:rPr>
+          <w:rFonts w:ascii="JetBrains Mono" w:hAnsi="JetBrains Mono" w:cs="JetBrains Mono"/>
+        </w:rPr>
+      </w:pPr>
+      <w:r>
+        <w:rPr>
+          <w:rFonts w:ascii="JetBrains Mono" w:hAnsi="JetBrains Mono" w:cs="JetBrains Mono"/>
+        </w:rPr>
+        <w:t>{</w:t>
+      </w:r>
+    </w:p>
+    <w:p>
+      <w:pPr>
+        <w:ind w:left="720"/>
+        <w:rPr>
+          <w:rFonts w:ascii="JetBrains Mono" w:hAnsi="JetBrains Mono" w:cs="JetBrains Mono"/>
+        </w:rPr>
+      </w:pPr>
+      <w:r>
+        <w:rPr>
+          <w:rFonts w:ascii="JetBrains Mono" w:hAnsi="JetBrains Mono" w:cs="JetBrains Mono"/>
+        </w:rPr>
+        <w:t xml:space="preserve">    // fillable represents the model blueprint/schema/template </w:t>
+      </w:r>
+    </w:p>
+    <w:p>
+      <w:pPr>
+        <w:ind w:left="720"/>
+        <w:rPr>
+          <w:rFonts w:ascii="JetBrains Mono" w:hAnsi="JetBrains Mono" w:cs="JetBrains Mono"/>
+        </w:rPr>
+      </w:pPr>
+      <w:r>
+        <w:rPr>
+          <w:rFonts w:ascii="JetBrains Mono" w:hAnsi="JetBrains Mono" w:cs="JetBrains Mono"/>
+        </w:rPr>
+        <w:t>    // that will be used to create the database table</w:t>
+      </w:r>
+    </w:p>
+    <w:p>
+      <w:pPr>
+        <w:ind w:left="720"/>
+        <w:rPr>
+          <w:rFonts w:ascii="JetBrains Mono" w:hAnsi="JetBrains Mono" w:cs="JetBrains Mono"/>
+        </w:rPr>
+      </w:pPr>
+      <w:r>
+        <w:rPr>
+          <w:rFonts w:ascii="JetBrains Mono" w:hAnsi="JetBrains Mono" w:cs="JetBrains Mono"/>
+        </w:rPr>
+        <w:t>    // and the data that will be stored in the database just kind of like placeholder that will get</w:t>
+      </w:r>
+    </w:p>
+    <w:p>
+      <w:pPr>
+        <w:ind w:left="720"/>
+        <w:rPr>
+          <w:rFonts w:ascii="JetBrains Mono" w:hAnsi="JetBrains Mono" w:cs="JetBrains Mono"/>
+        </w:rPr>
+      </w:pPr>
+      <w:r>
+        <w:rPr>
+          <w:rFonts w:ascii="JetBrains Mono" w:hAnsi="JetBrains Mono" w:cs="JetBrains Mono"/>
+        </w:rPr>
+        <w:t xml:space="preserve">    //indulged with </w:t>
+      </w:r>
+      <w:proofErr w:type="spellStart"/>
+      <w:r>
+        <w:rPr>
+          <w:rFonts w:ascii="JetBrains Mono" w:hAnsi="JetBrains Mono" w:cs="JetBrains Mono"/>
+        </w:rPr>
+        <w:t>databae</w:t>
+      </w:r>
+      <w:proofErr w:type="spellEnd"/>
+      <w:r>
+        <w:rPr>
+          <w:rFonts w:ascii="JetBrains Mono" w:hAnsi="JetBrains Mono" w:cs="JetBrains Mono"/>
+        </w:rPr>
+        <w:t xml:space="preserve"> to fill the data inserted in view</w:t>
+      </w:r>
+    </w:p>
+    <w:p>
+      <w:pPr>
+        <w:ind w:left="720"/>
+        <w:rPr>
+          <w:rFonts w:ascii="JetBrains Mono" w:hAnsi="JetBrains Mono" w:cs="JetBrains Mono"/>
+        </w:rPr>
+      </w:pPr>
+      <w:r>
+        <w:rPr>
+          <w:rFonts w:ascii="JetBrains Mono" w:hAnsi="JetBrains Mono" w:cs="JetBrains Mono"/>
+        </w:rPr>
+        <w:t>    protected $fillable = [</w:t>
+      </w:r>
+    </w:p>
+    <w:p>
+      <w:pPr>
+        <w:ind w:left="720"/>
+        <w:rPr>
+          <w:rFonts w:ascii="JetBrains Mono" w:hAnsi="JetBrains Mono" w:cs="JetBrains Mono"/>
+        </w:rPr>
+      </w:pPr>
+      <w:r>
+        <w:rPr>
+          <w:rFonts w:ascii="JetBrains Mono" w:hAnsi="JetBrains Mono" w:cs="JetBrains Mono"/>
+        </w:rPr>
+        <w:t>        '</w:t>
+      </w:r>
+      <w:proofErr w:type="spellStart"/>
+      <w:r>
+        <w:rPr>
+          <w:rFonts w:ascii="JetBrains Mono" w:hAnsi="JetBrains Mono" w:cs="JetBrains Mono"/>
+        </w:rPr>
+        <w:t>pname</w:t>
+      </w:r>
+      <w:proofErr w:type="spellEnd"/>
+      <w:r>
+        <w:rPr>
+          <w:rFonts w:ascii="JetBrains Mono" w:hAnsi="JetBrains Mono" w:cs="JetBrains Mono"/>
+        </w:rPr>
+        <w:t>',</w:t>
+      </w:r>
+    </w:p>
+    <w:p>
+      <w:pPr>
+        <w:ind w:left="720"/>
+        <w:rPr>
+          <w:rFonts w:ascii="JetBrains Mono" w:hAnsi="JetBrains Mono" w:cs="JetBrains Mono"/>
+        </w:rPr>
+      </w:pPr>
+      <w:r>
+        <w:rPr>
+          <w:rFonts w:ascii="JetBrains Mono" w:hAnsi="JetBrains Mono" w:cs="JetBrains Mono"/>
+        </w:rPr>
+        <w:t>        'description',</w:t>
+      </w:r>
+    </w:p>
+    <w:p>
+      <w:pPr>
+        <w:ind w:left="720"/>
+        <w:rPr>
+          <w:rFonts w:ascii="JetBrains Mono" w:hAnsi="JetBrains Mono" w:cs="JetBrains Mono"/>
+        </w:rPr>
+      </w:pPr>
+      <w:r>
+        <w:rPr>
+          <w:rFonts w:ascii="JetBrains Mono" w:hAnsi="JetBrains Mono" w:cs="JetBrains Mono"/>
+        </w:rPr>
+        <w:t>        'price',</w:t>
+      </w:r>
+    </w:p>
+    <w:p>
+      <w:pPr>
+        <w:ind w:left="720"/>
+        <w:rPr>
+          <w:rFonts w:ascii="JetBrains Mono" w:hAnsi="JetBrains Mono" w:cs="JetBrains Mono"/>
+        </w:rPr>
+      </w:pPr>
+      <w:r>
+        <w:rPr>
+          <w:rFonts w:ascii="JetBrains Mono" w:hAnsi="JetBrains Mono" w:cs="JetBrains Mono"/>
+        </w:rPr>
+        <w:t>        'qty',</w:t>
+      </w:r>
+    </w:p>
+    <w:p>
+      <w:pPr>
+        <w:ind w:left="720"/>
+        <w:rPr>
+          <w:rFonts w:ascii="JetBrains Mono" w:hAnsi="JetBrains Mono" w:cs="JetBrains Mono"/>
+        </w:rPr>
+      </w:pPr>
+      <w:r>
+        <w:rPr>
+          <w:rFonts w:ascii="JetBrains Mono" w:hAnsi="JetBrains Mono" w:cs="JetBrains Mono"/>
+        </w:rPr>
+        <w:t>    ];</w:t>
+      </w:r>
+    </w:p>
+    <w:p>
+      <w:pPr>
+        <w:ind w:left="720"/>
+        <w:rPr>
+          <w:rFonts w:ascii="JetBrains Mono" w:hAnsi="JetBrains Mono" w:cs="JetBrains Mono"/>
+        </w:rPr>
+      </w:pPr>
+      <w:r>
+        <w:rPr>
+          <w:rFonts w:ascii="JetBrains Mono" w:hAnsi="JetBrains Mono" w:cs="JetBrains Mono"/>
+        </w:rPr>
+        <w:t>}</w:t>
+      </w:r>
+    </w:p>
     <w:p/>
     <w:p/>
+    <w:p>
+      <w:pPr>
+        <w:rPr>
+          <w:b/>
+          <w:bCs/>
+          <w:sz w:val="32"/>
+          <w:szCs w:val="24"/>
+        </w:rPr>
+      </w:pPr>
+      <w:proofErr w:type="spellStart"/>
+      <w:r>
+        <w:rPr>
+          <w:b/>
+          <w:bCs/>
+          <w:sz w:val="32"/>
+          <w:szCs w:val="24"/>
+        </w:rPr>
+        <w:t>ProductController.php</w:t>
+      </w:r>
+      <w:proofErr w:type="spellEnd"/>
+      <w:r>
+        <w:rPr>
+          <w:b/>
+          <w:bCs/>
+          <w:sz w:val="32"/>
+          <w:szCs w:val="24"/>
+        </w:rPr>
+        <w:t>(controller)</w:t>
+      </w:r>
+    </w:p>
+    <w:p>
+      <w:pPr>
+        <w:ind w:left="720"/>
+        <w:rPr>
+          <w:rFonts w:ascii="JetBrains Mono" w:hAnsi="JetBrains Mono" w:cs="JetBrains Mono"/>
+        </w:rPr>
+      </w:pPr>
+      <w:r>
+        <w:rPr>
+          <w:rFonts w:ascii="JetBrains Mono" w:hAnsi="JetBrains Mono" w:cs="JetBrains Mono"/>
+        </w:rPr>
+        <w:t>&lt;?</w:t>
+      </w:r>
+      <w:proofErr w:type="spellStart"/>
+      <w:r>
+        <w:rPr>
+          <w:rFonts w:ascii="JetBrains Mono" w:hAnsi="JetBrains Mono" w:cs="JetBrains Mono"/>
+        </w:rPr>
+        <w:t>php</w:t>
+      </w:r>
+      <w:proofErr w:type="spellEnd"/>
+    </w:p>
+    <w:p>
+      <w:pPr>
+        <w:ind w:left="720"/>
+        <w:rPr>
+          <w:rFonts w:ascii="JetBrains Mono" w:hAnsi="JetBrains Mono" w:cs="JetBrains Mono"/>
+        </w:rPr>
+      </w:pPr>
+    </w:p>
+    <w:p>
+      <w:pPr>
+        <w:ind w:left="720"/>
+        <w:rPr>
+          <w:rFonts w:ascii="JetBrains Mono" w:hAnsi="JetBrains Mono" w:cs="JetBrains Mono"/>
+        </w:rPr>
+      </w:pPr>
+      <w:r>
+        <w:rPr>
+          <w:rFonts w:ascii="JetBrains Mono" w:hAnsi="JetBrains Mono" w:cs="JetBrains Mono"/>
+        </w:rPr>
+        <w:t>namespace App\Http\Controllers;</w:t>
+      </w:r>
+    </w:p>
+    <w:p>
+      <w:pPr>
+        <w:ind w:left="720"/>
+        <w:rPr>
+          <w:rFonts w:ascii="JetBrains Mono" w:hAnsi="JetBrains Mono" w:cs="JetBrains Mono"/>
+        </w:rPr>
+      </w:pPr>
+    </w:p>
+    <w:p>
+      <w:pPr>
+        <w:ind w:left="720"/>
+        <w:rPr>
+          <w:rFonts w:ascii="JetBrains Mono" w:hAnsi="JetBrains Mono" w:cs="JetBrains Mono"/>
+        </w:rPr>
+      </w:pPr>
+      <w:r>
+        <w:rPr>
+          <w:rFonts w:ascii="JetBrains Mono" w:hAnsi="JetBrains Mono" w:cs="JetBrains Mono"/>
+        </w:rPr>
+        <w:lastRenderedPageBreak/>
+        <w:t>use Illuminate\Http\Request;</w:t>
+      </w:r>
+    </w:p>
+    <w:p>
+      <w:pPr>
+        <w:ind w:left="720"/>
+        <w:rPr>
+          <w:rFonts w:ascii="JetBrains Mono" w:hAnsi="JetBrains Mono" w:cs="JetBrains Mono"/>
+        </w:rPr>
+      </w:pPr>
+    </w:p>
+    <w:p>
+      <w:pPr>
+        <w:ind w:left="720"/>
+        <w:rPr>
+          <w:rFonts w:ascii="JetBrains Mono" w:hAnsi="JetBrains Mono" w:cs="JetBrains Mono"/>
+        </w:rPr>
+      </w:pPr>
+      <w:r>
+        <w:rPr>
+          <w:rFonts w:ascii="JetBrains Mono" w:hAnsi="JetBrains Mono" w:cs="JetBrains Mono"/>
+        </w:rPr>
+        <w:t xml:space="preserve">//importing the </w:t>
+      </w:r>
+      <w:proofErr w:type="gramStart"/>
+      <w:r>
+        <w:rPr>
+          <w:rFonts w:ascii="JetBrains Mono" w:hAnsi="JetBrains Mono" w:cs="JetBrains Mono"/>
+        </w:rPr>
+        <w:t>model  b</w:t>
+      </w:r>
+      <w:proofErr w:type="gramEnd"/>
+    </w:p>
+    <w:p>
+      <w:pPr>
+        <w:ind w:left="720"/>
+        <w:rPr>
+          <w:rFonts w:ascii="JetBrains Mono" w:hAnsi="JetBrains Mono" w:cs="JetBrains Mono"/>
+        </w:rPr>
+      </w:pPr>
+      <w:r>
+        <w:rPr>
+          <w:rFonts w:ascii="JetBrains Mono" w:hAnsi="JetBrains Mono" w:cs="JetBrains Mono"/>
+        </w:rPr>
+        <w:t>use App\Models\Product;</w:t>
+      </w:r>
+    </w:p>
+    <w:p>
+      <w:pPr>
+        <w:ind w:left="720"/>
+        <w:rPr>
+          <w:rFonts w:ascii="JetBrains Mono" w:hAnsi="JetBrains Mono" w:cs="JetBrains Mono"/>
+        </w:rPr>
+      </w:pPr>
+    </w:p>
+    <w:p>
+      <w:pPr>
+        <w:ind w:left="720"/>
+        <w:rPr>
+          <w:rFonts w:ascii="JetBrains Mono" w:hAnsi="JetBrains Mono" w:cs="JetBrains Mono"/>
+        </w:rPr>
+      </w:pPr>
+      <w:r>
+        <w:rPr>
+          <w:rFonts w:ascii="JetBrains Mono" w:hAnsi="JetBrains Mono" w:cs="JetBrains Mono"/>
+        </w:rPr>
+        <w:t xml:space="preserve">class </w:t>
+      </w:r>
+      <w:proofErr w:type="spellStart"/>
+      <w:r>
+        <w:rPr>
+          <w:rFonts w:ascii="JetBrains Mono" w:hAnsi="JetBrains Mono" w:cs="JetBrains Mono"/>
+        </w:rPr>
+        <w:t>ProductController</w:t>
+      </w:r>
+      <w:proofErr w:type="spellEnd"/>
+      <w:r>
+        <w:rPr>
+          <w:rFonts w:ascii="JetBrains Mono" w:hAnsi="JetBrains Mono" w:cs="JetBrains Mono"/>
+        </w:rPr>
+        <w:t xml:space="preserve"> extends Controller</w:t>
+      </w:r>
+    </w:p>
+    <w:p>
+      <w:pPr>
+        <w:ind w:left="720"/>
+        <w:rPr>
+          <w:rFonts w:ascii="JetBrains Mono" w:hAnsi="JetBrains Mono" w:cs="JetBrains Mono"/>
+        </w:rPr>
+      </w:pPr>
+      <w:r>
+        <w:rPr>
+          <w:rFonts w:ascii="JetBrains Mono" w:hAnsi="JetBrains Mono" w:cs="JetBrains Mono"/>
+        </w:rPr>
+        <w:t>{</w:t>
+      </w:r>
+    </w:p>
+    <w:p>
+      <w:pPr>
+        <w:ind w:left="720"/>
+        <w:rPr>
+          <w:rFonts w:ascii="JetBrains Mono" w:hAnsi="JetBrains Mono" w:cs="JetBrains Mono"/>
+        </w:rPr>
+      </w:pPr>
+      <w:r>
+        <w:rPr>
+          <w:rFonts w:ascii="JetBrains Mono" w:hAnsi="JetBrains Mono" w:cs="JetBrains Mono"/>
+        </w:rPr>
+        <w:t>    //</w:t>
+      </w:r>
+    </w:p>
+    <w:p>
+      <w:pPr>
+        <w:ind w:left="720"/>
+        <w:rPr>
+          <w:rFonts w:ascii="JetBrains Mono" w:hAnsi="JetBrains Mono" w:cs="JetBrains Mono"/>
+        </w:rPr>
+      </w:pPr>
+      <w:r>
+        <w:rPr>
+          <w:rFonts w:ascii="JetBrains Mono" w:hAnsi="JetBrains Mono" w:cs="JetBrains Mono"/>
+        </w:rPr>
+        <w:t xml:space="preserve">    public function </w:t>
+      </w:r>
+      <w:proofErr w:type="gramStart"/>
+      <w:r>
+        <w:rPr>
+          <w:rFonts w:ascii="JetBrains Mono" w:hAnsi="JetBrains Mono" w:cs="JetBrains Mono"/>
+        </w:rPr>
+        <w:t>index(</w:t>
+      </w:r>
+      <w:proofErr w:type="gramEnd"/>
+      <w:r>
+        <w:rPr>
+          <w:rFonts w:ascii="JetBrains Mono" w:hAnsi="JetBrains Mono" w:cs="JetBrains Mono"/>
+        </w:rPr>
+        <w:t>){</w:t>
+      </w:r>
+    </w:p>
+    <w:p>
+      <w:pPr>
+        <w:ind w:left="720"/>
+        <w:rPr>
+          <w:rFonts w:ascii="JetBrains Mono" w:hAnsi="JetBrains Mono" w:cs="JetBrains Mono"/>
+        </w:rPr>
+      </w:pPr>
+      <w:r>
+        <w:rPr>
+          <w:rFonts w:ascii="JetBrains Mono" w:hAnsi="JetBrains Mono" w:cs="JetBrains Mono"/>
+        </w:rPr>
+        <w:t>        return view('</w:t>
+      </w:r>
+      <w:proofErr w:type="spellStart"/>
+      <w:proofErr w:type="gramStart"/>
+      <w:r>
+        <w:rPr>
+          <w:rFonts w:ascii="JetBrains Mono" w:hAnsi="JetBrains Mono" w:cs="JetBrains Mono"/>
+        </w:rPr>
+        <w:t>products.index</w:t>
+      </w:r>
+      <w:proofErr w:type="spellEnd"/>
+      <w:proofErr w:type="gramEnd"/>
+      <w:r>
+        <w:rPr>
+          <w:rFonts w:ascii="JetBrains Mono" w:hAnsi="JetBrains Mono" w:cs="JetBrains Mono"/>
+        </w:rPr>
+        <w:t>');</w:t>
+      </w:r>
+    </w:p>
+    <w:p>
+      <w:pPr>
+        <w:ind w:left="720"/>
+        <w:rPr>
+          <w:rFonts w:ascii="JetBrains Mono" w:hAnsi="JetBrains Mono" w:cs="JetBrains Mono"/>
+        </w:rPr>
+      </w:pPr>
+      <w:r>
+        <w:rPr>
+          <w:rFonts w:ascii="JetBrains Mono" w:hAnsi="JetBrains Mono" w:cs="JetBrains Mono"/>
+        </w:rPr>
+        <w:t>    }</w:t>
+      </w:r>
+    </w:p>
+    <w:p>
+      <w:pPr>
+        <w:ind w:left="720"/>
+        <w:rPr>
+          <w:rFonts w:ascii="JetBrains Mono" w:hAnsi="JetBrains Mono" w:cs="JetBrains Mono"/>
+        </w:rPr>
+      </w:pPr>
+    </w:p>
+    <w:p>
+      <w:pPr>
+        <w:ind w:left="720"/>
+        <w:rPr>
+          <w:rFonts w:ascii="JetBrains Mono" w:hAnsi="JetBrains Mono" w:cs="JetBrains Mono"/>
+        </w:rPr>
+      </w:pPr>
+      <w:r>
+        <w:rPr>
+          <w:rFonts w:ascii="JetBrains Mono" w:hAnsi="JetBrains Mono" w:cs="JetBrains Mono"/>
+        </w:rPr>
+        <w:t xml:space="preserve">    public function </w:t>
+      </w:r>
+      <w:proofErr w:type="gramStart"/>
+      <w:r>
+        <w:rPr>
+          <w:rFonts w:ascii="JetBrains Mono" w:hAnsi="JetBrains Mono" w:cs="JetBrains Mono"/>
+        </w:rPr>
+        <w:t>create(</w:t>
+      </w:r>
+      <w:proofErr w:type="gramEnd"/>
+      <w:r>
+        <w:rPr>
+          <w:rFonts w:ascii="JetBrains Mono" w:hAnsi="JetBrains Mono" w:cs="JetBrains Mono"/>
+        </w:rPr>
+        <w:t>){</w:t>
+      </w:r>
+    </w:p>
+    <w:p>
+      <w:pPr>
+        <w:ind w:left="720"/>
+        <w:rPr>
+          <w:rFonts w:ascii="JetBrains Mono" w:hAnsi="JetBrains Mono" w:cs="JetBrains Mono"/>
+        </w:rPr>
+      </w:pPr>
+      <w:r>
+        <w:rPr>
+          <w:rFonts w:ascii="JetBrains Mono" w:hAnsi="JetBrains Mono" w:cs="JetBrains Mono"/>
+        </w:rPr>
+        <w:t>        return view('</w:t>
+      </w:r>
+      <w:proofErr w:type="spellStart"/>
+      <w:proofErr w:type="gramStart"/>
+      <w:r>
+        <w:rPr>
+          <w:rFonts w:ascii="JetBrains Mono" w:hAnsi="JetBrains Mono" w:cs="JetBrains Mono"/>
+        </w:rPr>
+        <w:t>products.create</w:t>
+      </w:r>
+      <w:proofErr w:type="spellEnd"/>
+      <w:proofErr w:type="gramEnd"/>
+      <w:r>
+        <w:rPr>
+          <w:rFonts w:ascii="JetBrains Mono" w:hAnsi="JetBrains Mono" w:cs="JetBrains Mono"/>
+        </w:rPr>
+        <w:t>');</w:t>
+      </w:r>
+    </w:p>
+    <w:p>
+      <w:pPr>
+        <w:ind w:left="720"/>
+        <w:rPr>
+          <w:rFonts w:ascii="JetBrains Mono" w:hAnsi="JetBrains Mono" w:cs="JetBrains Mono"/>
+        </w:rPr>
+      </w:pPr>
+      <w:r>
+        <w:rPr>
+          <w:rFonts w:ascii="JetBrains Mono" w:hAnsi="JetBrains Mono" w:cs="JetBrains Mono"/>
+        </w:rPr>
+        <w:t>    }</w:t>
+      </w:r>
+    </w:p>
+    <w:p>
+      <w:pPr>
+        <w:ind w:left="720"/>
+        <w:rPr>
+          <w:rFonts w:ascii="JetBrains Mono" w:hAnsi="JetBrains Mono" w:cs="JetBrains Mono"/>
+        </w:rPr>
+      </w:pPr>
+    </w:p>
+    <w:p>
+      <w:pPr>
+        <w:ind w:left="720"/>
+        <w:rPr>
+          <w:rFonts w:ascii="JetBrains Mono" w:hAnsi="JetBrains Mono" w:cs="JetBrains Mono"/>
+        </w:rPr>
+      </w:pPr>
+      <w:r>
+        <w:rPr>
+          <w:rFonts w:ascii="JetBrains Mono" w:hAnsi="JetBrains Mono" w:cs="JetBrains Mono"/>
+        </w:rPr>
+        <w:t xml:space="preserve">    public function </w:t>
+      </w:r>
+      <w:proofErr w:type="gramStart"/>
+      <w:r>
+        <w:rPr>
+          <w:rFonts w:ascii="JetBrains Mono" w:hAnsi="JetBrains Mono" w:cs="JetBrains Mono"/>
+        </w:rPr>
+        <w:t>store(</w:t>
+      </w:r>
+      <w:proofErr w:type="gramEnd"/>
+      <w:r>
+        <w:rPr>
+          <w:rFonts w:ascii="JetBrains Mono" w:hAnsi="JetBrains Mono" w:cs="JetBrains Mono"/>
+        </w:rPr>
+        <w:t>Request $request){</w:t>
+      </w:r>
+    </w:p>
+    <w:p>
+      <w:pPr>
+        <w:ind w:left="720"/>
+        <w:rPr>
+          <w:rFonts w:ascii="JetBrains Mono" w:hAnsi="JetBrains Mono" w:cs="JetBrains Mono"/>
+        </w:rPr>
+      </w:pPr>
+      <w:r>
+        <w:rPr>
+          <w:rFonts w:ascii="JetBrains Mono" w:hAnsi="JetBrains Mono" w:cs="JetBrains Mono"/>
+        </w:rPr>
+        <w:t xml:space="preserve">        //dump data for debug </w:t>
+      </w:r>
+      <w:proofErr w:type="spellStart"/>
+      <w:r>
+        <w:rPr>
+          <w:rFonts w:ascii="JetBrains Mono" w:hAnsi="JetBrains Mono" w:cs="JetBrains Mono"/>
+        </w:rPr>
+        <w:t>puropose</w:t>
+      </w:r>
+      <w:proofErr w:type="spellEnd"/>
+      <w:r>
+        <w:rPr>
+          <w:rFonts w:ascii="JetBrains Mono" w:hAnsi="JetBrains Mono" w:cs="JetBrains Mono"/>
+        </w:rPr>
+        <w:t xml:space="preserve"> to see if data is coming or not coming it shows the gathered data</w:t>
+      </w:r>
+    </w:p>
+    <w:p>
+      <w:pPr>
+        <w:ind w:left="720"/>
+        <w:rPr>
+          <w:rFonts w:ascii="JetBrains Mono" w:hAnsi="JetBrains Mono" w:cs="JetBrains Mono"/>
+        </w:rPr>
+      </w:pPr>
+      <w:r>
+        <w:rPr>
+          <w:rFonts w:ascii="JetBrains Mono" w:hAnsi="JetBrains Mono" w:cs="JetBrains Mono"/>
+        </w:rPr>
+        <w:t>        // dd($request);</w:t>
+      </w:r>
+    </w:p>
+    <w:p>
+      <w:pPr>
+        <w:ind w:left="720"/>
+        <w:rPr>
+          <w:rFonts w:ascii="JetBrains Mono" w:hAnsi="JetBrains Mono" w:cs="JetBrains Mono"/>
+        </w:rPr>
+      </w:pPr>
+      <w:r>
+        <w:rPr>
+          <w:rFonts w:ascii="JetBrains Mono" w:hAnsi="JetBrains Mono" w:cs="JetBrains Mono"/>
+        </w:rPr>
+        <w:t>        $data = $request-&gt;</w:t>
+      </w:r>
+      <w:proofErr w:type="gramStart"/>
+      <w:r>
+        <w:rPr>
+          <w:rFonts w:ascii="JetBrains Mono" w:hAnsi="JetBrains Mono" w:cs="JetBrains Mono"/>
+        </w:rPr>
+        <w:t>validate(</w:t>
+      </w:r>
+      <w:proofErr w:type="gramEnd"/>
+      <w:r>
+        <w:rPr>
+          <w:rFonts w:ascii="JetBrains Mono" w:hAnsi="JetBrains Mono" w:cs="JetBrains Mono"/>
+        </w:rPr>
+        <w:t>[</w:t>
+      </w:r>
+    </w:p>
+    <w:p>
+      <w:pPr>
+        <w:ind w:left="720"/>
+        <w:rPr>
+          <w:rFonts w:ascii="JetBrains Mono" w:hAnsi="JetBrains Mono" w:cs="JetBrains Mono"/>
+        </w:rPr>
+      </w:pPr>
+    </w:p>
+    <w:p>
+      <w:pPr>
+        <w:ind w:left="720"/>
+        <w:rPr>
+          <w:rFonts w:ascii="JetBrains Mono" w:hAnsi="JetBrains Mono" w:cs="JetBrains Mono"/>
+        </w:rPr>
+      </w:pPr>
+      <w:r>
+        <w:rPr>
+          <w:rFonts w:ascii="JetBrains Mono" w:hAnsi="JetBrains Mono" w:cs="JetBrains Mono"/>
+        </w:rPr>
+        <w:t>            '</w:t>
+      </w:r>
+      <w:proofErr w:type="spellStart"/>
+      <w:r>
+        <w:rPr>
+          <w:rFonts w:ascii="JetBrains Mono" w:hAnsi="JetBrains Mono" w:cs="JetBrains Mono"/>
+        </w:rPr>
+        <w:t>pname</w:t>
+      </w:r>
+      <w:proofErr w:type="spellEnd"/>
+      <w:r>
+        <w:rPr>
+          <w:rFonts w:ascii="JetBrains Mono" w:hAnsi="JetBrains Mono" w:cs="JetBrains Mono"/>
+        </w:rPr>
+        <w:t>' =&gt; 'required',</w:t>
+      </w:r>
+    </w:p>
+    <w:p>
+      <w:pPr>
+        <w:ind w:left="720"/>
+        <w:rPr>
+          <w:rFonts w:ascii="JetBrains Mono" w:hAnsi="JetBrains Mono" w:cs="JetBrains Mono"/>
+        </w:rPr>
+      </w:pPr>
+      <w:r>
+        <w:rPr>
+          <w:rFonts w:ascii="JetBrains Mono" w:hAnsi="JetBrains Mono" w:cs="JetBrains Mono"/>
+        </w:rPr>
+        <w:t>            'qty' =&gt; '</w:t>
+      </w:r>
+      <w:proofErr w:type="spellStart"/>
+      <w:r>
+        <w:rPr>
+          <w:rFonts w:ascii="JetBrains Mono" w:hAnsi="JetBrains Mono" w:cs="JetBrains Mono"/>
+        </w:rPr>
+        <w:t>required|numeric</w:t>
+      </w:r>
+      <w:proofErr w:type="spellEnd"/>
+      <w:r>
+        <w:rPr>
+          <w:rFonts w:ascii="JetBrains Mono" w:hAnsi="JetBrains Mono" w:cs="JetBrains Mono"/>
+        </w:rPr>
+        <w:t>',</w:t>
+      </w:r>
+    </w:p>
+    <w:p>
+      <w:pPr>
+        <w:ind w:left="720"/>
+        <w:rPr>
+          <w:rFonts w:ascii="JetBrains Mono" w:hAnsi="JetBrains Mono" w:cs="JetBrains Mono"/>
+        </w:rPr>
+      </w:pPr>
+      <w:r>
+        <w:rPr>
+          <w:rFonts w:ascii="JetBrains Mono" w:hAnsi="JetBrains Mono" w:cs="JetBrains Mono"/>
+        </w:rPr>
+        <w:t>            'price' =&gt; 'required|numeric|min:0',</w:t>
+      </w:r>
+    </w:p>
+    <w:p>
+      <w:pPr>
+        <w:ind w:left="720"/>
+        <w:rPr>
+          <w:rFonts w:ascii="JetBrains Mono" w:hAnsi="JetBrains Mono" w:cs="JetBrains Mono"/>
+        </w:rPr>
+      </w:pPr>
+    </w:p>
+    <w:p>
+      <w:pPr>
+        <w:ind w:left="720"/>
+        <w:rPr>
+          <w:rFonts w:ascii="JetBrains Mono" w:hAnsi="JetBrains Mono" w:cs="JetBrains Mono"/>
+        </w:rPr>
+      </w:pPr>
+      <w:r>
+        <w:rPr>
+          <w:rFonts w:ascii="JetBrains Mono" w:hAnsi="JetBrains Mono" w:cs="JetBrains Mono"/>
+        </w:rPr>
+        <w:t>            'description' =&gt; 'required'</w:t>
+      </w:r>
+    </w:p>
+    <w:p>
+      <w:pPr>
+        <w:ind w:left="720"/>
+        <w:rPr>
+          <w:rFonts w:ascii="JetBrains Mono" w:hAnsi="JetBrains Mono" w:cs="JetBrains Mono"/>
+        </w:rPr>
+      </w:pPr>
+      <w:r>
+        <w:rPr>
+          <w:rFonts w:ascii="JetBrains Mono" w:hAnsi="JetBrains Mono" w:cs="JetBrains Mono"/>
+        </w:rPr>
+        <w:lastRenderedPageBreak/>
+        <w:t>        ]);</w:t>
+      </w:r>
+    </w:p>
+    <w:p>
+      <w:pPr>
+        <w:ind w:left="720"/>
+        <w:rPr>
+          <w:rFonts w:ascii="JetBrains Mono" w:hAnsi="JetBrains Mono" w:cs="JetBrains Mono"/>
+        </w:rPr>
+      </w:pPr>
+    </w:p>
+    <w:p>
+      <w:pPr>
+        <w:ind w:left="720"/>
+        <w:rPr>
+          <w:rFonts w:ascii="JetBrains Mono" w:hAnsi="JetBrains Mono" w:cs="JetBrains Mono"/>
+        </w:rPr>
+      </w:pPr>
+      <w:r>
+        <w:rPr>
+          <w:rFonts w:ascii="JetBrains Mono" w:hAnsi="JetBrains Mono" w:cs="JetBrains Mono"/>
+        </w:rPr>
+        <w:t>        $</w:t>
+      </w:r>
+      <w:proofErr w:type="spellStart"/>
+      <w:r>
+        <w:rPr>
+          <w:rFonts w:ascii="JetBrains Mono" w:hAnsi="JetBrains Mono" w:cs="JetBrains Mono"/>
+        </w:rPr>
+        <w:t>newProduct</w:t>
+      </w:r>
+      <w:proofErr w:type="spellEnd"/>
+      <w:r>
+        <w:rPr>
+          <w:rFonts w:ascii="JetBrains Mono" w:hAnsi="JetBrains Mono" w:cs="JetBrains Mono"/>
+        </w:rPr>
+        <w:t xml:space="preserve"> = </w:t>
+      </w:r>
+      <w:proofErr w:type="gramStart"/>
+      <w:r>
+        <w:rPr>
+          <w:rFonts w:ascii="JetBrains Mono" w:hAnsi="JetBrains Mono" w:cs="JetBrains Mono"/>
+        </w:rPr>
+        <w:t>Product::</w:t>
+      </w:r>
+      <w:proofErr w:type="gramEnd"/>
+      <w:r>
+        <w:rPr>
+          <w:rFonts w:ascii="JetBrains Mono" w:hAnsi="JetBrains Mono" w:cs="JetBrains Mono"/>
+        </w:rPr>
+        <w:t>create($data);</w:t>
+      </w:r>
+    </w:p>
+    <w:p>
+      <w:pPr>
+        <w:ind w:left="720"/>
+        <w:rPr>
+          <w:rFonts w:ascii="JetBrains Mono" w:hAnsi="JetBrains Mono" w:cs="JetBrains Mono"/>
+        </w:rPr>
+      </w:pPr>
+      <w:r>
+        <w:rPr>
+          <w:rFonts w:ascii="JetBrains Mono" w:hAnsi="JetBrains Mono" w:cs="JetBrains Mono"/>
+        </w:rPr>
+        <w:t>        return redirect()-&gt;route('</w:t>
+      </w:r>
+      <w:proofErr w:type="spellStart"/>
+      <w:proofErr w:type="gramStart"/>
+      <w:r>
+        <w:rPr>
+          <w:rFonts w:ascii="JetBrains Mono" w:hAnsi="JetBrains Mono" w:cs="JetBrains Mono"/>
+        </w:rPr>
+        <w:t>products.index</w:t>
+      </w:r>
+      <w:proofErr w:type="spellEnd"/>
+      <w:proofErr w:type="gramEnd"/>
+      <w:r>
+        <w:rPr>
+          <w:rFonts w:ascii="JetBrains Mono" w:hAnsi="JetBrains Mono" w:cs="JetBrains Mono"/>
+        </w:rPr>
+        <w:t>');</w:t>
+      </w:r>
+    </w:p>
+    <w:p>
+      <w:pPr>
+        <w:ind w:left="720"/>
+        <w:rPr>
+          <w:rFonts w:ascii="JetBrains Mono" w:hAnsi="JetBrains Mono" w:cs="JetBrains Mono"/>
+        </w:rPr>
+      </w:pPr>
+      <w:r>
+        <w:rPr>
+          <w:rFonts w:ascii="JetBrains Mono" w:hAnsi="JetBrains Mono" w:cs="JetBrains Mono"/>
+        </w:rPr>
+        <w:t>    }</w:t>
+      </w:r>
+    </w:p>
+    <w:p>
+      <w:pPr>
+        <w:ind w:left="720"/>
+        <w:rPr>
+          <w:rFonts w:ascii="JetBrains Mono" w:hAnsi="JetBrains Mono" w:cs="JetBrains Mono"/>
+        </w:rPr>
+      </w:pPr>
+      <w:r>
+        <w:rPr>
+          <w:rFonts w:ascii="JetBrains Mono" w:hAnsi="JetBrains Mono" w:cs="JetBrains Mono"/>
+        </w:rPr>
+        <w:t>}</w:t>
+      </w:r>
+    </w:p>
+    <w:p/>
+    <w:p/>
+    <w:p>
+      <w:pPr>
+        <w:rPr>
+          <w:b/>
+          <w:bCs/>
+          <w:sz w:val="32"/>
+          <w:szCs w:val="24"/>
+        </w:rPr>
+      </w:pPr>
+      <w:proofErr w:type="spellStart"/>
+      <w:r>
+        <w:rPr>
+          <w:b/>
+          <w:bCs/>
+          <w:sz w:val="32"/>
+          <w:szCs w:val="24"/>
+        </w:rPr>
+        <w:t>Create.blade.php</w:t>
+      </w:r>
+      <w:proofErr w:type="spellEnd"/>
+      <w:r>
+        <w:rPr>
+          <w:b/>
+          <w:bCs/>
+          <w:sz w:val="32"/>
+          <w:szCs w:val="24"/>
+        </w:rPr>
+        <w:t>(view)</w:t>
+      </w:r>
+    </w:p>
+    <w:p>
+      <w:pPr>
+        <w:ind w:left="720"/>
+        <w:rPr>
+          <w:rFonts w:ascii="JetBrains Mono" w:hAnsi="JetBrains Mono" w:cs="JetBrains Mono"/>
+        </w:rPr>
+      </w:pPr>
+      <w:r>
+        <w:rPr>
+          <w:rFonts w:ascii="JetBrains Mono" w:hAnsi="JetBrains Mono" w:cs="JetBrains Mono"/>
+        </w:rPr>
+        <w:t>    &lt;!DOCTYPE html&gt;</w:t>
+      </w:r>
+    </w:p>
+    <w:p>
+      <w:pPr>
+        <w:ind w:left="720"/>
+        <w:rPr>
+          <w:rFonts w:ascii="JetBrains Mono" w:hAnsi="JetBrains Mono" w:cs="JetBrains Mono"/>
+        </w:rPr>
+      </w:pPr>
+      <w:r>
+        <w:rPr>
+          <w:rFonts w:ascii="JetBrains Mono" w:hAnsi="JetBrains Mono" w:cs="JetBrains Mono"/>
+        </w:rPr>
+        <w:t>    &lt;html lang="</w:t>
+      </w:r>
+      <w:proofErr w:type="spellStart"/>
+      <w:r>
+        <w:rPr>
+          <w:rFonts w:ascii="JetBrains Mono" w:hAnsi="JetBrains Mono" w:cs="JetBrains Mono"/>
+        </w:rPr>
+        <w:t>en</w:t>
+      </w:r>
+      <w:proofErr w:type="spellEnd"/>
+      <w:r>
+        <w:rPr>
+          <w:rFonts w:ascii="JetBrains Mono" w:hAnsi="JetBrains Mono" w:cs="JetBrains Mono"/>
+        </w:rPr>
+        <w:t>"&gt;</w:t>
+      </w:r>
+    </w:p>
+    <w:p>
+      <w:pPr>
+        <w:ind w:left="720"/>
+        <w:rPr>
+          <w:rFonts w:ascii="JetBrains Mono" w:hAnsi="JetBrains Mono" w:cs="JetBrains Mono"/>
+        </w:rPr>
+      </w:pPr>
+      <w:r>
+        <w:rPr>
+          <w:rFonts w:ascii="JetBrains Mono" w:hAnsi="JetBrains Mono" w:cs="JetBrains Mono"/>
+        </w:rPr>
+        <w:t>    &lt;head&gt;</w:t>
+      </w:r>
+    </w:p>
+    <w:p>
+      <w:pPr>
+        <w:ind w:left="720"/>
+        <w:rPr>
+          <w:rFonts w:ascii="JetBrains Mono" w:hAnsi="JetBrains Mono" w:cs="JetBrains Mono"/>
+        </w:rPr>
+      </w:pPr>
+      <w:r>
+        <w:rPr>
+          <w:rFonts w:ascii="JetBrains Mono" w:hAnsi="JetBrains Mono" w:cs="JetBrains Mono"/>
+        </w:rPr>
+        <w:t>        &lt;meta charset="UTF-8"&gt;</w:t>
+      </w:r>
+    </w:p>
+    <w:p>
+      <w:pPr>
+        <w:ind w:left="720"/>
+        <w:rPr>
+          <w:rFonts w:ascii="JetBrains Mono" w:hAnsi="JetBrains Mono" w:cs="JetBrains Mono"/>
+        </w:rPr>
+      </w:pPr>
+      <w:r>
+        <w:rPr>
+          <w:rFonts w:ascii="JetBrains Mono" w:hAnsi="JetBrains Mono" w:cs="JetBrains Mono"/>
+        </w:rPr>
+        <w:t>        &lt;meta name="viewport" content="width=`device-width`, initial-scale=1.0"&gt;</w:t>
+      </w:r>
+    </w:p>
+    <w:p>
+      <w:pPr>
+        <w:ind w:left="720"/>
+        <w:rPr>
+          <w:rFonts w:ascii="JetBrains Mono" w:hAnsi="JetBrains Mono" w:cs="JetBrains Mono"/>
+        </w:rPr>
+      </w:pPr>
+      <w:r>
+        <w:rPr>
+          <w:rFonts w:ascii="JetBrains Mono" w:hAnsi="JetBrains Mono" w:cs="JetBrains Mono"/>
+        </w:rPr>
+        <w:t>        &lt;title&gt;Document&lt;/title&gt;</w:t>
+      </w:r>
+    </w:p>
+    <w:p>
+      <w:pPr>
+        <w:ind w:left="720"/>
+        <w:rPr>
+          <w:rFonts w:ascii="JetBrains Mono" w:hAnsi="JetBrains Mono" w:cs="JetBrains Mono"/>
+        </w:rPr>
+      </w:pPr>
+      <w:r>
+        <w:rPr>
+          <w:rFonts w:ascii="JetBrains Mono" w:hAnsi="JetBrains Mono" w:cs="JetBrains Mono"/>
+        </w:rPr>
+        <w:t>    &lt;/head&gt;</w:t>
+      </w:r>
+    </w:p>
+    <w:p>
+      <w:pPr>
+        <w:ind w:left="720"/>
+        <w:rPr>
+          <w:rFonts w:ascii="JetBrains Mono" w:hAnsi="JetBrains Mono" w:cs="JetBrains Mono"/>
+        </w:rPr>
+      </w:pPr>
+      <w:r>
+        <w:rPr>
+          <w:rFonts w:ascii="JetBrains Mono" w:hAnsi="JetBrains Mono" w:cs="JetBrains Mono"/>
+        </w:rPr>
+        <w:t>    &lt;body style="font-family: Arial, sans-serif; background-color: #f4f4f9; padding: 20px;"&gt;</w:t>
+      </w:r>
+    </w:p>
+    <w:p>
+      <w:pPr>
+        <w:ind w:left="720"/>
+        <w:rPr>
+          <w:rFonts w:ascii="JetBrains Mono" w:hAnsi="JetBrains Mono" w:cs="JetBrains Mono"/>
+        </w:rPr>
+      </w:pPr>
+    </w:p>
+    <w:p>
+      <w:pPr>
+        <w:ind w:left="720"/>
+        <w:rPr>
+          <w:rFonts w:ascii="JetBrains Mono" w:hAnsi="JetBrains Mono" w:cs="JetBrains Mono"/>
+        </w:rPr>
+      </w:pPr>
+      <w:r>
+        <w:rPr>
+          <w:rFonts w:ascii="JetBrains Mono" w:hAnsi="JetBrains Mono" w:cs="JetBrains Mono"/>
+        </w:rPr>
+        <w:t>        &lt;h2 style="text-align: center; color: #333;"&gt;Product Entry Form&lt;/h2&gt;</w:t>
+      </w:r>
+    </w:p>
+    <w:p>
+      <w:pPr>
+        <w:ind w:left="720"/>
+        <w:rPr>
+          <w:rFonts w:ascii="JetBrains Mono" w:hAnsi="JetBrains Mono" w:cs="JetBrains Mono"/>
+        </w:rPr>
+      </w:pPr>
+    </w:p>
+    <w:p>
+      <w:pPr>
+        <w:ind w:left="720"/>
+        <w:rPr>
+          <w:rFonts w:ascii="JetBrains Mono" w:hAnsi="JetBrains Mono" w:cs="JetBrains Mono"/>
+        </w:rPr>
+      </w:pPr>
+      <w:r>
+        <w:rPr>
+          <w:rFonts w:ascii="JetBrains Mono" w:hAnsi="JetBrains Mono" w:cs="JetBrains Mono"/>
+        </w:rPr>
+        <w:t xml:space="preserve">        </w:t>
+      </w:r>
+      <w:proofErr w:type="gramStart"/>
+      <w:r>
+        <w:rPr>
+          <w:rFonts w:ascii="JetBrains Mono" w:hAnsi="JetBrains Mono" w:cs="JetBrains Mono"/>
+        </w:rPr>
+        <w:t>&lt;!--</w:t>
+      </w:r>
+      <w:proofErr w:type="gramEnd"/>
+      <w:r>
+        <w:rPr>
+          <w:rFonts w:ascii="JetBrains Mono" w:hAnsi="JetBrains Mono" w:cs="JetBrains Mono"/>
+        </w:rPr>
+        <w:t xml:space="preserve"> handling form in </w:t>
+      </w:r>
+      <w:proofErr w:type="spellStart"/>
+      <w:r>
+        <w:rPr>
+          <w:rFonts w:ascii="JetBrains Mono" w:hAnsi="JetBrains Mono" w:cs="JetBrains Mono"/>
+        </w:rPr>
+        <w:t>products.store</w:t>
+      </w:r>
+      <w:proofErr w:type="spellEnd"/>
+      <w:r>
+        <w:rPr>
+          <w:rFonts w:ascii="JetBrains Mono" w:hAnsi="JetBrains Mono" w:cs="JetBrains Mono"/>
+        </w:rPr>
+        <w:t xml:space="preserve"> controller writing them in action </w:t>
+      </w:r>
+      <w:proofErr w:type="spellStart"/>
+      <w:r>
+        <w:rPr>
+          <w:rFonts w:ascii="JetBrains Mono" w:hAnsi="JetBrains Mono" w:cs="JetBrains Mono"/>
+        </w:rPr>
+        <w:t>dows</w:t>
+      </w:r>
+      <w:proofErr w:type="spellEnd"/>
+      <w:r>
+        <w:rPr>
+          <w:rFonts w:ascii="JetBrains Mono" w:hAnsi="JetBrains Mono" w:cs="JetBrains Mono"/>
+        </w:rPr>
+        <w:t xml:space="preserve"> that by giving post request    --&gt;</w:t>
+      </w:r>
+    </w:p>
+    <w:p>
+      <w:pPr>
+        <w:ind w:left="720"/>
+        <w:rPr>
+          <w:rFonts w:ascii="JetBrains Mono" w:hAnsi="JetBrains Mono" w:cs="JetBrains Mono"/>
+        </w:rPr>
+      </w:pPr>
+    </w:p>
+    <w:p>
+      <w:pPr>
+        <w:ind w:left="720"/>
+        <w:rPr>
+          <w:rFonts w:ascii="JetBrains Mono" w:hAnsi="JetBrains Mono" w:cs="JetBrains Mono"/>
+        </w:rPr>
+      </w:pPr>
+      <w:r>
+        <w:rPr>
+          <w:rFonts w:ascii="JetBrains Mono" w:hAnsi="JetBrains Mono" w:cs="JetBrains Mono"/>
+        </w:rPr>
+        <w:lastRenderedPageBreak/>
+        <w:t>        &lt;form method="post" action="</w:t>
+      </w:r>
+      <w:proofErr w:type="gramStart"/>
+      <w:r>
+        <w:rPr>
+          <w:rFonts w:ascii="JetBrains Mono" w:hAnsi="JetBrains Mono" w:cs="JetBrains Mono"/>
+        </w:rPr>
+        <w:t>{{ route</w:t>
+      </w:r>
+      <w:proofErr w:type="gramEnd"/>
+      <w:r>
+        <w:rPr>
+          <w:rFonts w:ascii="JetBrains Mono" w:hAnsi="JetBrains Mono" w:cs="JetBrains Mono"/>
+        </w:rPr>
+        <w:t>('</w:t>
+      </w:r>
+      <w:proofErr w:type="spellStart"/>
+      <w:r>
+        <w:rPr>
+          <w:rFonts w:ascii="JetBrains Mono" w:hAnsi="JetBrains Mono" w:cs="JetBrains Mono"/>
+        </w:rPr>
+        <w:t>products.store</w:t>
+      </w:r>
+      <w:proofErr w:type="spellEnd"/>
+      <w:r>
+        <w:rPr>
+          <w:rFonts w:ascii="JetBrains Mono" w:hAnsi="JetBrains Mono" w:cs="JetBrains Mono"/>
+        </w:rPr>
+        <w:t>') }}" style="max-width: 400px; margin: auto; padding: 20px; border: 1px solid #ccc; border-radius: 8px; background-color: #fff;"&gt;</w:t>
+      </w:r>
+    </w:p>
+    <w:p>
+      <w:pPr>
+        <w:ind w:left="720"/>
+        <w:rPr>
+          <w:rFonts w:ascii="JetBrains Mono" w:hAnsi="JetBrains Mono" w:cs="JetBrains Mono"/>
+        </w:rPr>
+      </w:pPr>
+      <w:r>
+        <w:rPr>
+          <w:rFonts w:ascii="JetBrains Mono" w:hAnsi="JetBrains Mono" w:cs="JetBrains Mono"/>
+        </w:rPr>
+        <w:t>            @csrf</w:t>
+      </w:r>
+    </w:p>
+    <w:p>
+      <w:pPr>
+        <w:ind w:left="720"/>
+        <w:rPr>
+          <w:rFonts w:ascii="JetBrains Mono" w:hAnsi="JetBrains Mono" w:cs="JetBrains Mono"/>
+        </w:rPr>
+      </w:pPr>
+      <w:r>
+        <w:rPr>
+          <w:rFonts w:ascii="JetBrains Mono" w:hAnsi="JetBrains Mono" w:cs="JetBrains Mono"/>
+        </w:rPr>
+        <w:t>            @method('POST')</w:t>
+      </w:r>
+    </w:p>
+    <w:p>
+      <w:pPr>
+        <w:ind w:left="720"/>
+        <w:rPr>
+          <w:rFonts w:ascii="JetBrains Mono" w:hAnsi="JetBrains Mono" w:cs="JetBrains Mono"/>
+        </w:rPr>
+      </w:pPr>
+      <w:r>
+        <w:rPr>
+          <w:rFonts w:ascii="JetBrains Mono" w:hAnsi="JetBrains Mono" w:cs="JetBrains Mono"/>
+        </w:rPr>
+        <w:t>            &lt;label for="</w:t>
+      </w:r>
+      <w:proofErr w:type="spellStart"/>
+      <w:r>
+        <w:rPr>
+          <w:rFonts w:ascii="JetBrains Mono" w:hAnsi="JetBrains Mono" w:cs="JetBrains Mono"/>
+        </w:rPr>
+        <w:t>pname</w:t>
+      </w:r>
+      <w:proofErr w:type="spellEnd"/>
+      <w:r>
+        <w:rPr>
+          <w:rFonts w:ascii="JetBrains Mono" w:hAnsi="JetBrains Mono" w:cs="JetBrains Mono"/>
+        </w:rPr>
+        <w:t>" style="display: block; margin-bottom: 10px; font-weight: bold; color: #555;"&gt;Product Name&lt;/label&gt;</w:t>
+      </w:r>
+    </w:p>
+    <w:p>
+      <w:pPr>
+        <w:ind w:left="720"/>
+        <w:rPr>
+          <w:rFonts w:ascii="JetBrains Mono" w:hAnsi="JetBrains Mono" w:cs="JetBrains Mono"/>
+        </w:rPr>
+      </w:pPr>
+      <w:r>
+        <w:rPr>
+          <w:rFonts w:ascii="JetBrains Mono" w:hAnsi="JetBrains Mono" w:cs="JetBrains Mono"/>
+        </w:rPr>
+        <w:t>            &lt;input type="text" id="</w:t>
+      </w:r>
+      <w:proofErr w:type="spellStart"/>
+      <w:r>
+        <w:rPr>
+          <w:rFonts w:ascii="JetBrains Mono" w:hAnsi="JetBrains Mono" w:cs="JetBrains Mono"/>
+        </w:rPr>
+        <w:t>pname</w:t>
+      </w:r>
+      <w:proofErr w:type="spellEnd"/>
+      <w:r>
+        <w:rPr>
+          <w:rFonts w:ascii="JetBrains Mono" w:hAnsi="JetBrains Mono" w:cs="JetBrains Mono"/>
+        </w:rPr>
+        <w:t>" name="</w:t>
+      </w:r>
+      <w:proofErr w:type="spellStart"/>
+      <w:r>
+        <w:rPr>
+          <w:rFonts w:ascii="JetBrains Mono" w:hAnsi="JetBrains Mono" w:cs="JetBrains Mono"/>
+        </w:rPr>
+        <w:t>pname</w:t>
+      </w:r>
+      <w:proofErr w:type="spellEnd"/>
+      <w:r>
+        <w:rPr>
+          <w:rFonts w:ascii="JetBrains Mono" w:hAnsi="JetBrains Mono" w:cs="JetBrains Mono"/>
+        </w:rPr>
+        <w:t>" style="width: 100%; padding: 8px; margin-bottom: 15px; border: 1px solid #ccc; border-radius: 4px;" placeholder="Enter product name" required&gt;</w:t>
+      </w:r>
+    </w:p>
+    <w:p>
+      <w:pPr>
+        <w:ind w:left="720"/>
+        <w:rPr>
+          <w:rFonts w:ascii="JetBrains Mono" w:hAnsi="JetBrains Mono" w:cs="JetBrains Mono"/>
+        </w:rPr>
+      </w:pPr>
+    </w:p>
+    <w:p>
+      <w:pPr>
+        <w:ind w:left="720"/>
+        <w:rPr>
+          <w:rFonts w:ascii="JetBrains Mono" w:hAnsi="JetBrains Mono" w:cs="JetBrains Mono"/>
+        </w:rPr>
+      </w:pPr>
+      <w:r>
+        <w:rPr>
+          <w:rFonts w:ascii="JetBrains Mono" w:hAnsi="JetBrains Mono" w:cs="JetBrains Mono"/>
+        </w:rPr>
+        <w:t>            &lt;label for="qty" style="display: block; margin-bottom: 10px; font-weight: bold; color: #555;"&gt;Quantity&lt;/label&gt;</w:t>
+      </w:r>
+    </w:p>
+    <w:p>
+      <w:pPr>
+        <w:ind w:left="720"/>
+        <w:rPr>
+          <w:rFonts w:ascii="JetBrains Mono" w:hAnsi="JetBrains Mono" w:cs="JetBrains Mono"/>
+        </w:rPr>
+      </w:pPr>
+      <w:r>
+        <w:rPr>
+          <w:rFonts w:ascii="JetBrains Mono" w:hAnsi="JetBrains Mono" w:cs="JetBrains Mono"/>
+        </w:rPr>
+        <w:t>            &lt;input type="number" id="qty" name="qty" style="width: 100%; padding: 8px; margin-bottom: 15px; border: 1px solid #ccc; border-radius: 4px;" placeholder="Enter quantity" required&gt;</w:t>
+      </w:r>
+    </w:p>
+    <w:p>
+      <w:pPr>
+        <w:ind w:left="720"/>
+        <w:rPr>
+          <w:rFonts w:ascii="JetBrains Mono" w:hAnsi="JetBrains Mono" w:cs="JetBrains Mono"/>
+        </w:rPr>
+      </w:pPr>
+    </w:p>
+    <w:p>
+      <w:pPr>
+        <w:ind w:left="720"/>
+        <w:rPr>
+          <w:rFonts w:ascii="JetBrains Mono" w:hAnsi="JetBrains Mono" w:cs="JetBrains Mono"/>
+        </w:rPr>
+      </w:pPr>
+      <w:r>
+        <w:rPr>
+          <w:rFonts w:ascii="JetBrains Mono" w:hAnsi="JetBrains Mono" w:cs="JetBrains Mono"/>
+        </w:rPr>
+        <w:t>            &lt;label for="price" style="display: block; margin-bottom: 10px; font-weight: bold; color: #555;"&gt;Price&lt;/label&gt;</w:t>
+      </w:r>
+    </w:p>
+    <w:p>
+      <w:pPr>
+        <w:ind w:left="720"/>
+        <w:rPr>
+          <w:rFonts w:ascii="JetBrains Mono" w:hAnsi="JetBrains Mono" w:cs="JetBrains Mono"/>
+        </w:rPr>
+      </w:pPr>
+      <w:r>
+        <w:rPr>
+          <w:rFonts w:ascii="JetBrains Mono" w:hAnsi="JetBrains Mono" w:cs="JetBrains Mono"/>
+        </w:rPr>
+        <w:t>            &lt;input type="number" step="0.01" id="price" name="price" style="width: 100%; padding: 8px; margin-bottom: 15px; border: 1px solid #ccc; border-radius: 4px;" placeholder="Enter price" required&gt;</w:t>
+      </w:r>
+    </w:p>
+    <w:p>
+      <w:pPr>
+        <w:ind w:left="720"/>
+        <w:rPr>
+          <w:rFonts w:ascii="JetBrains Mono" w:hAnsi="JetBrains Mono" w:cs="JetBrains Mono"/>
+        </w:rPr>
+      </w:pPr>
+    </w:p>
+    <w:p>
+      <w:pPr>
+        <w:ind w:left="720"/>
+        <w:rPr>
+          <w:rFonts w:ascii="JetBrains Mono" w:hAnsi="JetBrains Mono" w:cs="JetBrains Mono"/>
+        </w:rPr>
+      </w:pPr>
+      <w:r>
+        <w:rPr>
+          <w:rFonts w:ascii="JetBrains Mono" w:hAnsi="JetBrains Mono" w:cs="JetBrains Mono"/>
+        </w:rPr>
+        <w:lastRenderedPageBreak/>
+        <w:t>            &lt;label for="description" style="display: block; margin-bottom: 10px; font-weight: bold; color: #555;"&gt;Description&lt;/label&gt;</w:t>
+      </w:r>
+    </w:p>
+    <w:p>
+      <w:pPr>
+        <w:ind w:left="720"/>
+        <w:rPr>
+          <w:rFonts w:ascii="JetBrains Mono" w:hAnsi="JetBrains Mono" w:cs="JetBrains Mono"/>
+        </w:rPr>
+      </w:pPr>
+      <w:r>
+        <w:rPr>
+          <w:rFonts w:ascii="JetBrains Mono" w:hAnsi="JetBrains Mono" w:cs="JetBrains Mono"/>
+        </w:rPr>
+        <w:t>            &lt;</w:t>
+      </w:r>
+      <w:proofErr w:type="spellStart"/>
+      <w:r>
+        <w:rPr>
+          <w:rFonts w:ascii="JetBrains Mono" w:hAnsi="JetBrains Mono" w:cs="JetBrains Mono"/>
+        </w:rPr>
+        <w:t>textarea</w:t>
+      </w:r>
+      <w:proofErr w:type="spellEnd"/>
+      <w:r>
+        <w:rPr>
+          <w:rFonts w:ascii="JetBrains Mono" w:hAnsi="JetBrains Mono" w:cs="JetBrains Mono"/>
+        </w:rPr>
+        <w:t xml:space="preserve"> id="description" name="description" style="width: 100%; padding: 8px; margin-bottom: 15px; border: 1px solid #ccc; border-radius: 4px;" placeholder="Enter description" required&gt;&lt;/</w:t>
+      </w:r>
+      <w:proofErr w:type="spellStart"/>
+      <w:r>
+        <w:rPr>
+          <w:rFonts w:ascii="JetBrains Mono" w:hAnsi="JetBrains Mono" w:cs="JetBrains Mono"/>
+        </w:rPr>
+        <w:t>textarea</w:t>
+      </w:r>
+      <w:proofErr w:type="spellEnd"/>
+      <w:r>
+        <w:rPr>
+          <w:rFonts w:ascii="JetBrains Mono" w:hAnsi="JetBrains Mono" w:cs="JetBrains Mono"/>
+        </w:rPr>
+        <w:t>&gt;</w:t>
+      </w:r>
+    </w:p>
+    <w:p>
+      <w:pPr>
+        <w:ind w:left="720"/>
+        <w:rPr>
+          <w:rFonts w:ascii="JetBrains Mono" w:hAnsi="JetBrains Mono" w:cs="JetBrains Mono"/>
+        </w:rPr>
+      </w:pPr>
+    </w:p>
+    <w:p>
+      <w:pPr>
+        <w:ind w:left="720"/>
+        <w:rPr>
+          <w:rFonts w:ascii="JetBrains Mono" w:hAnsi="JetBrains Mono" w:cs="JetBrains Mono"/>
+        </w:rPr>
+      </w:pPr>
+      <w:r>
+        <w:rPr>
+          <w:rFonts w:ascii="JetBrains Mono" w:hAnsi="JetBrains Mono" w:cs="JetBrains Mono"/>
+        </w:rPr>
+        <w:t>            &lt;button type="submit" style="width: 100%; padding: 10px; background-color: #28a745; color: white; border: none; border-radius: 4px; font-size: 16px; cursor: pointer;"&gt;</w:t>
+      </w:r>
+    </w:p>
+    <w:p>
+      <w:pPr>
+        <w:ind w:left="720"/>
+        <w:rPr>
+          <w:rFonts w:ascii="JetBrains Mono" w:hAnsi="JetBrains Mono" w:cs="JetBrains Mono"/>
+        </w:rPr>
+      </w:pPr>
+      <w:r>
+        <w:rPr>
+          <w:rFonts w:ascii="JetBrains Mono" w:hAnsi="JetBrains Mono" w:cs="JetBrains Mono"/>
+        </w:rPr>
+        <w:t>                Submit</w:t>
+      </w:r>
+    </w:p>
+    <w:p>
+      <w:pPr>
+        <w:ind w:left="720"/>
+        <w:rPr>
+          <w:rFonts w:ascii="JetBrains Mono" w:hAnsi="JetBrains Mono" w:cs="JetBrains Mono"/>
+        </w:rPr>
+      </w:pPr>
+      <w:r>
+        <w:rPr>
+          <w:rFonts w:ascii="JetBrains Mono" w:hAnsi="JetBrains Mono" w:cs="JetBrains Mono"/>
+        </w:rPr>
+        <w:t>            &lt;/button&gt;</w:t>
+      </w:r>
+    </w:p>
+    <w:p>
+      <w:pPr>
+        <w:ind w:left="720"/>
+        <w:rPr>
+          <w:rFonts w:ascii="JetBrains Mono" w:hAnsi="JetBrains Mono" w:cs="JetBrains Mono"/>
+        </w:rPr>
+      </w:pPr>
+      <w:r>
+        <w:rPr>
+          <w:rFonts w:ascii="JetBrains Mono" w:hAnsi="JetBrains Mono" w:cs="JetBrains Mono"/>
+        </w:rPr>
+        <w:t>        &lt;/form&gt;</w:t>
+      </w:r>
+    </w:p>
+    <w:p>
+      <w:pPr>
+        <w:ind w:left="720"/>
+        <w:rPr>
+          <w:rFonts w:ascii="JetBrains Mono" w:hAnsi="JetBrains Mono" w:cs="JetBrains Mono"/>
+        </w:rPr>
+      </w:pPr>
+    </w:p>
+    <w:p>
+      <w:pPr>
+        <w:ind w:left="720"/>
+        <w:rPr>
+          <w:rFonts w:ascii="JetBrains Mono" w:hAnsi="JetBrains Mono" w:cs="JetBrains Mono"/>
+        </w:rPr>
+      </w:pPr>
+      <w:r>
+        <w:rPr>
+          <w:rFonts w:ascii="JetBrains Mono" w:hAnsi="JetBrains Mono" w:cs="JetBrains Mono"/>
+        </w:rPr>
+        <w:t>    &lt;/body&gt;</w:t>
+      </w:r>
+    </w:p>
+    <w:p>
+      <w:pPr>
+        <w:ind w:left="720"/>
+        <w:rPr>
+          <w:rFonts w:ascii="JetBrains Mono" w:hAnsi="JetBrains Mono" w:cs="JetBrains Mono"/>
+        </w:rPr>
+      </w:pPr>
+      <w:r>
+        <w:rPr>
+          <w:rFonts w:ascii="JetBrains Mono" w:hAnsi="JetBrains Mono" w:cs="JetBrains Mono"/>
+        </w:rPr>
+        <w:t>    &lt;/html&gt;</w:t>
+      </w:r>
+    </w:p>
+    <w:p/>
+    <w:p>
+      <w:r>
+        <w:rPr>
+          <w:b/>
+          <w:bCs/>
+          <w:sz w:val="30"/>
+          <w:szCs w:val="27"/>
+        </w:rPr>
+        <w:br w:type="page"/>
+      </w:r>
+    </w:p>
     <w:sectPr>
       <w:pgSz w:w="11906" w:h="16838"/>
       <w:pgMar w:top="1440" w:right="1440" w:bottom="1440" w:left="1440" w:header="708" w:footer="708" w:gutter="0"/>

</xml_diff>